<commit_message>
MD_v1.3 (Finished) / CD_v2.6 (Finished)
</commit_message>
<xml_diff>
--- a/Method_Design.docx
+++ b/Method_Design.docx
@@ -24,8 +24,6 @@
           <w:szCs w:val="36"/>
         </w:rPr>
       </w:pPr>
-      <w:bookmarkStart w:id="0" w:name="_GoBack"/>
-      <w:bookmarkEnd w:id="0"/>
     </w:p>
     <w:p>
       <w:pPr>
@@ -1796,6 +1794,9 @@
     </w:p>
     <w:p>
       <w:r>
+        <w:rPr>
+          <w:noProof/>
+        </w:rPr>
         <w:drawing>
           <wp:anchor distT="0" distB="0" distL="114300" distR="114300" simplePos="0" relativeHeight="251661312" behindDoc="1" locked="0" layoutInCell="1" allowOverlap="1">
             <wp:simplePos x="0" y="0"/>
@@ -3246,6 +3247,7 @@
       </w:pPr>
       <w:r>
         <w:rPr>
+          <w:noProof/>
           <w:sz w:val="28"/>
         </w:rPr>
         <w:drawing>
@@ -3465,19 +3467,7 @@
               <w:rPr>
                 <w:rFonts w:cs="Times New Roman"/>
               </w:rPr>
-              <w:t xml:space="preserve">The variable of the shopping </w:t>
-            </w:r>
-            <w:r>
-              <w:rPr>
-                <w:rFonts w:cs="Times New Roman"/>
-              </w:rPr>
-              <w:t xml:space="preserve">account </w:t>
-            </w:r>
-            <w:r>
-              <w:rPr>
-                <w:rFonts w:cs="Times New Roman"/>
-              </w:rPr>
-              <w:t>id</w:t>
+              <w:t>The variable of the shopping account id</w:t>
             </w:r>
           </w:p>
         </w:tc>
@@ -3567,13 +3557,7 @@
           </w:tcPr>
           <w:p>
             <w:r>
-              <w:t xml:space="preserve">The </w:t>
-            </w:r>
-            <w:r>
-              <w:t>password</w:t>
-            </w:r>
-            <w:r>
-              <w:t xml:space="preserve"> of the customer</w:t>
+              <w:t>The password of the customer</w:t>
             </w:r>
           </w:p>
         </w:tc>
@@ -3796,13 +3780,7 @@
         <w:rPr>
           <w:sz w:val="28"/>
         </w:rPr>
-        <w:t xml:space="preserve"> </w:t>
-      </w:r>
-      <w:r>
-        <w:rPr>
-          <w:sz w:val="28"/>
-        </w:rPr>
-        <w:t>Payment</w:t>
+        <w:t xml:space="preserve"> Payment</w:t>
       </w:r>
     </w:p>
     <w:p>
@@ -3834,6 +3812,7 @@
       </w:pPr>
       <w:r>
         <w:rPr>
+          <w:noProof/>
           <w:sz w:val="28"/>
         </w:rPr>
         <w:drawing>
@@ -4049,19 +4028,7 @@
               <w:rPr>
                 <w:rFonts w:cs="Times New Roman"/>
               </w:rPr>
-              <w:t xml:space="preserve">The variable of the </w:t>
-            </w:r>
-            <w:r>
-              <w:rPr>
-                <w:rFonts w:cs="Times New Roman"/>
-              </w:rPr>
-              <w:t>shopping cart</w:t>
-            </w:r>
-            <w:r>
-              <w:rPr>
-                <w:rFonts w:cs="Times New Roman"/>
-              </w:rPr>
-              <w:t xml:space="preserve"> id</w:t>
+              <w:t>The variable of the shopping cart id</w:t>
             </w:r>
           </w:p>
         </w:tc>
@@ -4161,19 +4128,7 @@
               <w:rPr>
                 <w:rFonts w:cs="Times New Roman"/>
               </w:rPr>
-              <w:t xml:space="preserve">The variable of </w:t>
-            </w:r>
-            <w:r>
-              <w:rPr>
-                <w:rFonts w:cs="Times New Roman"/>
-              </w:rPr>
-              <w:t>the payment</w:t>
-            </w:r>
-            <w:r>
-              <w:rPr>
-                <w:rFonts w:cs="Times New Roman"/>
-              </w:rPr>
-              <w:t xml:space="preserve"> id</w:t>
+              <w:t>The variable of the payment id</w:t>
             </w:r>
           </w:p>
         </w:tc>
@@ -4264,6 +4219,9 @@
         </w:rPr>
       </w:pPr>
       <w:r>
+        <w:rPr>
+          <w:noProof/>
+        </w:rPr>
         <w:drawing>
           <wp:anchor distT="0" distB="0" distL="114300" distR="114300" simplePos="0" relativeHeight="251669504" behindDoc="1" locked="0" layoutInCell="1" allowOverlap="1" wp14:anchorId="6ADBC5D3" wp14:editId="0C412BE3">
             <wp:simplePos x="0" y="0"/>
@@ -4486,19 +4444,7 @@
               <w:rPr>
                 <w:rFonts w:cs="Times New Roman"/>
               </w:rPr>
-              <w:t xml:space="preserve">The variable of </w:t>
-            </w:r>
-            <w:r>
-              <w:rPr>
-                <w:rFonts w:cs="Times New Roman"/>
-              </w:rPr>
-              <w:t>the shopping cart</w:t>
-            </w:r>
-            <w:r>
-              <w:rPr>
-                <w:rFonts w:cs="Times New Roman"/>
-              </w:rPr>
-              <w:t xml:space="preserve"> id</w:t>
+              <w:t>The variable of the shopping cart id</w:t>
             </w:r>
           </w:p>
         </w:tc>
@@ -4760,13 +4706,7 @@
           </w:tcPr>
           <w:p>
             <w:r>
-              <w:t xml:space="preserve">The total </w:t>
-            </w:r>
-            <w:r>
-              <w:t>price</w:t>
-            </w:r>
-            <w:r>
-              <w:t xml:space="preserve"> of the shopping</w:t>
+              <w:t>The total price of the shopping</w:t>
             </w:r>
           </w:p>
         </w:tc>
@@ -4810,13 +4750,7 @@
         <w:rPr>
           <w:sz w:val="28"/>
         </w:rPr>
-        <w:t xml:space="preserve"> </w:t>
-      </w:r>
-      <w:r>
-        <w:rPr>
-          <w:sz w:val="28"/>
-        </w:rPr>
-        <w:t>Cart</w:t>
+        <w:t xml:space="preserve"> Cart</w:t>
       </w:r>
     </w:p>
     <w:p>
@@ -4849,6 +4783,9 @@
     </w:p>
     <w:p>
       <w:r>
+        <w:rPr>
+          <w:noProof/>
+        </w:rPr>
         <w:drawing>
           <wp:anchor distT="0" distB="0" distL="114300" distR="114300" simplePos="0" relativeHeight="251670528" behindDoc="1" locked="0" layoutInCell="1" allowOverlap="1">
             <wp:simplePos x="0" y="0"/>
@@ -5588,6 +5525,9 @@
         </w:rPr>
       </w:pPr>
       <w:r>
+        <w:rPr>
+          <w:noProof/>
+        </w:rPr>
         <w:drawing>
           <wp:anchor distT="0" distB="0" distL="114300" distR="114300" simplePos="0" relativeHeight="251667456" behindDoc="1" locked="0" layoutInCell="1" allowOverlap="1" wp14:anchorId="0F00BC9D" wp14:editId="2A509DE4">
             <wp:simplePos x="0" y="0"/>
@@ -5895,13 +5835,7 @@
         <w:rPr>
           <w:sz w:val="28"/>
         </w:rPr>
-        <w:t xml:space="preserve"> </w:t>
-      </w:r>
-      <w:r>
-        <w:rPr>
-          <w:sz w:val="28"/>
-        </w:rPr>
-        <w:t>Product</w:t>
+        <w:t xml:space="preserve"> Product</w:t>
       </w:r>
     </w:p>
     <w:p>
@@ -5933,6 +5867,7 @@
       </w:pPr>
       <w:r>
         <w:rPr>
+          <w:noProof/>
           <w:sz w:val="28"/>
         </w:rPr>
         <w:drawing>
@@ -6215,13 +6150,7 @@
               <w:rPr>
                 <w:rFonts w:cs="Times New Roman"/>
               </w:rPr>
-              <w:t xml:space="preserve">The variable of the product </w:t>
-            </w:r>
-            <w:r>
-              <w:rPr>
-                <w:rFonts w:cs="Times New Roman"/>
-              </w:rPr>
-              <w:t>name</w:t>
+              <w:t>The variable of the product name</w:t>
             </w:r>
           </w:p>
         </w:tc>
@@ -6271,13 +6200,7 @@
               <w:rPr>
                 <w:rFonts w:cs="Times New Roman"/>
               </w:rPr>
-              <w:t xml:space="preserve">The variable of the product </w:t>
-            </w:r>
-            <w:r>
-              <w:rPr>
-                <w:rFonts w:cs="Times New Roman"/>
-              </w:rPr>
-              <w:t>description</w:t>
+              <w:t>The variable of the product description</w:t>
             </w:r>
           </w:p>
         </w:tc>
@@ -6327,13 +6250,7 @@
               <w:rPr>
                 <w:rFonts w:cs="Times New Roman"/>
               </w:rPr>
-              <w:t xml:space="preserve">The variable of </w:t>
-            </w:r>
-            <w:r>
-              <w:rPr>
-                <w:rFonts w:cs="Times New Roman"/>
-              </w:rPr>
-              <w:t>the product price</w:t>
+              <w:t>The variable of the product price</w:t>
             </w:r>
           </w:p>
         </w:tc>
@@ -6383,13 +6300,7 @@
               <w:rPr>
                 <w:rFonts w:cs="Times New Roman"/>
               </w:rPr>
-              <w:t xml:space="preserve">The variable of </w:t>
-            </w:r>
-            <w:r>
-              <w:rPr>
-                <w:rFonts w:cs="Times New Roman"/>
-              </w:rPr>
-              <w:t xml:space="preserve">the product </w:t>
+              <w:t xml:space="preserve">The variable of the product </w:t>
             </w:r>
           </w:p>
         </w:tc>
@@ -6408,9 +6319,2762 @@
     <w:p/>
     <w:p/>
     <w:p/>
-    <w:p/>
-    <w:p/>
-    <w:p/>
+    <w:p>
+      <w:pPr>
+        <w:rPr>
+          <w:sz w:val="28"/>
+        </w:rPr>
+      </w:pPr>
+      <w:r>
+        <w:rPr>
+          <w:b/>
+          <w:bCs/>
+          <w:sz w:val="28"/>
+        </w:rPr>
+        <w:t>CD-11</w:t>
+      </w:r>
+      <w:r>
+        <w:rPr>
+          <w:b/>
+          <w:bCs/>
+          <w:sz w:val="28"/>
+        </w:rPr>
+        <w:t>:</w:t>
+      </w:r>
+      <w:r>
+        <w:rPr>
+          <w:sz w:val="28"/>
+        </w:rPr>
+        <w:t xml:space="preserve"> </w:t>
+      </w:r>
+      <w:proofErr w:type="spellStart"/>
+      <w:r>
+        <w:rPr>
+          <w:sz w:val="28"/>
+        </w:rPr>
+        <w:t>IProductRepository</w:t>
+      </w:r>
+      <w:proofErr w:type="spellEnd"/>
+      <w:r>
+        <w:rPr>
+          <w:sz w:val="28"/>
+        </w:rPr>
+        <w:t xml:space="preserve"> &lt;&lt;interface&gt;&gt;</w:t>
+      </w:r>
+    </w:p>
+    <w:p>
+      <w:pPr>
+        <w:rPr>
+          <w:sz w:val="28"/>
+        </w:rPr>
+      </w:pPr>
+      <w:r>
+        <w:rPr>
+          <w:sz w:val="28"/>
+        </w:rPr>
+        <w:drawing>
+          <wp:anchor distT="0" distB="0" distL="114300" distR="114300" simplePos="0" relativeHeight="251671552" behindDoc="1" locked="0" layoutInCell="1" allowOverlap="1">
+            <wp:simplePos x="0" y="0"/>
+            <wp:positionH relativeFrom="column">
+              <wp:posOffset>1115505</wp:posOffset>
+            </wp:positionH>
+            <wp:positionV relativeFrom="paragraph">
+              <wp:posOffset>116262</wp:posOffset>
+            </wp:positionV>
+            <wp:extent cx="3669475" cy="1584546"/>
+            <wp:effectExtent l="0" t="0" r="7620" b="0"/>
+            <wp:wrapNone/>
+            <wp:docPr id="6" name="รูปภาพ 6"/>
+            <wp:cNvGraphicFramePr>
+              <a:graphicFrameLocks xmlns:a="http://schemas.openxmlformats.org/drawingml/2006/main" noChangeAspect="1"/>
+            </wp:cNvGraphicFramePr>
+            <a:graphic xmlns:a="http://schemas.openxmlformats.org/drawingml/2006/main">
+              <a:graphicData uri="http://schemas.openxmlformats.org/drawingml/2006/picture">
+                <pic:pic xmlns:pic="http://schemas.openxmlformats.org/drawingml/2006/picture">
+                  <pic:nvPicPr>
+                    <pic:cNvPr id="0" name=""/>
+                    <pic:cNvPicPr/>
+                  </pic:nvPicPr>
+                  <pic:blipFill>
+                    <a:blip r:embed="rId16">
+                      <a:extLst>
+                        <a:ext uri="{28A0092B-C50C-407E-A947-70E740481C1C}">
+                          <a14:useLocalDpi xmlns:a14="http://schemas.microsoft.com/office/drawing/2010/main" val="0"/>
+                        </a:ext>
+                      </a:extLst>
+                    </a:blip>
+                    <a:stretch>
+                      <a:fillRect/>
+                    </a:stretch>
+                  </pic:blipFill>
+                  <pic:spPr>
+                    <a:xfrm>
+                      <a:off x="0" y="0"/>
+                      <a:ext cx="3669475" cy="1584546"/>
+                    </a:xfrm>
+                    <a:prstGeom prst="rect">
+                      <a:avLst/>
+                    </a:prstGeom>
+                  </pic:spPr>
+                </pic:pic>
+              </a:graphicData>
+            </a:graphic>
+            <wp14:sizeRelH relativeFrom="page">
+              <wp14:pctWidth>0</wp14:pctWidth>
+            </wp14:sizeRelH>
+            <wp14:sizeRelV relativeFrom="page">
+              <wp14:pctHeight>0</wp14:pctHeight>
+            </wp14:sizeRelV>
+          </wp:anchor>
+        </w:drawing>
+      </w:r>
+    </w:p>
+    <w:p/>
+    <w:p/>
+    <w:p/>
+    <w:p/>
+    <w:p/>
+    <w:p>
+      <w:pPr>
+        <w:rPr>
+          <w:b/>
+          <w:bCs/>
+          <w:sz w:val="24"/>
+          <w:szCs w:val="32"/>
+        </w:rPr>
+      </w:pPr>
+      <w:r>
+        <w:rPr>
+          <w:b/>
+          <w:bCs/>
+          <w:sz w:val="24"/>
+          <w:szCs w:val="32"/>
+        </w:rPr>
+        <w:t>Attribute Details</w:t>
+      </w:r>
+    </w:p>
+    <w:tbl>
+      <w:tblPr>
+        <w:tblStyle w:val="a5"/>
+        <w:tblW w:w="0" w:type="auto"/>
+        <w:tblLook w:val="04A0" w:firstRow="1" w:lastRow="0" w:firstColumn="1" w:lastColumn="0" w:noHBand="0" w:noVBand="1"/>
+      </w:tblPr>
+      <w:tblGrid>
+        <w:gridCol w:w="538"/>
+        <w:gridCol w:w="2685"/>
+        <w:gridCol w:w="3893"/>
+        <w:gridCol w:w="2126"/>
+      </w:tblGrid>
+      <w:tr>
+        <w:tc>
+          <w:tcPr>
+            <w:tcW w:w="538" w:type="dxa"/>
+          </w:tcPr>
+          <w:p>
+            <w:pPr>
+              <w:jc w:val="center"/>
+              <w:rPr>
+                <w:b/>
+                <w:bCs/>
+              </w:rPr>
+            </w:pPr>
+            <w:r>
+              <w:rPr>
+                <w:b/>
+                <w:bCs/>
+              </w:rPr>
+              <w:t>No.</w:t>
+            </w:r>
+          </w:p>
+        </w:tc>
+        <w:tc>
+          <w:tcPr>
+            <w:tcW w:w="2716" w:type="dxa"/>
+          </w:tcPr>
+          <w:p>
+            <w:pPr>
+              <w:jc w:val="center"/>
+              <w:rPr>
+                <w:b/>
+                <w:bCs/>
+              </w:rPr>
+            </w:pPr>
+            <w:r>
+              <w:rPr>
+                <w:b/>
+                <w:bCs/>
+              </w:rPr>
+              <w:t>Name</w:t>
+            </w:r>
+          </w:p>
+        </w:tc>
+        <w:tc>
+          <w:tcPr>
+            <w:tcW w:w="3942" w:type="dxa"/>
+          </w:tcPr>
+          <w:p>
+            <w:pPr>
+              <w:jc w:val="center"/>
+              <w:rPr>
+                <w:b/>
+                <w:bCs/>
+              </w:rPr>
+            </w:pPr>
+            <w:r>
+              <w:rPr>
+                <w:b/>
+                <w:bCs/>
+              </w:rPr>
+              <w:t>Description</w:t>
+            </w:r>
+          </w:p>
+        </w:tc>
+        <w:tc>
+          <w:tcPr>
+            <w:tcW w:w="2046" w:type="dxa"/>
+          </w:tcPr>
+          <w:p>
+            <w:pPr>
+              <w:jc w:val="center"/>
+              <w:rPr>
+                <w:b/>
+                <w:bCs/>
+              </w:rPr>
+            </w:pPr>
+            <w:r>
+              <w:rPr>
+                <w:b/>
+                <w:bCs/>
+              </w:rPr>
+              <w:t>Type</w:t>
+            </w:r>
+          </w:p>
+        </w:tc>
+      </w:tr>
+      <w:tr>
+        <w:tc>
+          <w:tcPr>
+            <w:tcW w:w="538" w:type="dxa"/>
+          </w:tcPr>
+          <w:p>
+            <w:pPr>
+              <w:jc w:val="center"/>
+            </w:pPr>
+            <w:r>
+              <w:t>1</w:t>
+            </w:r>
+          </w:p>
+        </w:tc>
+        <w:tc>
+          <w:tcPr>
+            <w:tcW w:w="2716" w:type="dxa"/>
+          </w:tcPr>
+          <w:p>
+            <w:r>
+              <w:t>Products</w:t>
+            </w:r>
+          </w:p>
+        </w:tc>
+        <w:tc>
+          <w:tcPr>
+            <w:tcW w:w="3942" w:type="dxa"/>
+          </w:tcPr>
+          <w:p>
+            <w:r>
+              <w:rPr>
+                <w:rFonts w:cs="Times New Roman"/>
+              </w:rPr>
+              <w:t xml:space="preserve">The variable of fetching the data from the </w:t>
+            </w:r>
+            <w:r>
+              <w:rPr>
+                <w:rFonts w:cs="Times New Roman"/>
+              </w:rPr>
+              <w:t>product</w:t>
+            </w:r>
+            <w:r>
+              <w:rPr>
+                <w:rFonts w:cs="Times New Roman"/>
+              </w:rPr>
+              <w:t xml:space="preserve"> database</w:t>
+            </w:r>
+            <w:r>
+              <w:t xml:space="preserve"> by </w:t>
+            </w:r>
+            <w:proofErr w:type="spellStart"/>
+            <w:r>
+              <w:t>Linq</w:t>
+            </w:r>
+            <w:proofErr w:type="spellEnd"/>
+          </w:p>
+        </w:tc>
+        <w:tc>
+          <w:tcPr>
+            <w:tcW w:w="2046" w:type="dxa"/>
+          </w:tcPr>
+          <w:p>
+            <w:proofErr w:type="spellStart"/>
+            <w:r>
+              <w:t>IQueryable</w:t>
+            </w:r>
+            <w:proofErr w:type="spellEnd"/>
+            <w:r>
+              <w:t>&lt;Product&gt;</w:t>
+            </w:r>
+          </w:p>
+        </w:tc>
+      </w:tr>
+    </w:tbl>
+    <w:p/>
+    <w:p/>
+    <w:p/>
+    <w:p>
+      <w:pPr>
+        <w:rPr>
+          <w:b/>
+          <w:bCs/>
+          <w:sz w:val="24"/>
+          <w:szCs w:val="32"/>
+        </w:rPr>
+      </w:pPr>
+      <w:r>
+        <w:rPr>
+          <w:b/>
+          <w:bCs/>
+          <w:sz w:val="24"/>
+          <w:szCs w:val="32"/>
+        </w:rPr>
+        <w:lastRenderedPageBreak/>
+        <w:t>Method Details</w:t>
+      </w:r>
+    </w:p>
+    <w:tbl>
+      <w:tblPr>
+        <w:tblStyle w:val="a5"/>
+        <w:tblW w:w="0" w:type="auto"/>
+        <w:tblLook w:val="04A0" w:firstRow="1" w:lastRow="0" w:firstColumn="1" w:lastColumn="0" w:noHBand="0" w:noVBand="1"/>
+      </w:tblPr>
+      <w:tblGrid>
+        <w:gridCol w:w="538"/>
+        <w:gridCol w:w="2408"/>
+        <w:gridCol w:w="1984"/>
+        <w:gridCol w:w="2691"/>
+        <w:gridCol w:w="1621"/>
+      </w:tblGrid>
+      <w:tr>
+        <w:tc>
+          <w:tcPr>
+            <w:tcW w:w="538" w:type="dxa"/>
+          </w:tcPr>
+          <w:p>
+            <w:pPr>
+              <w:jc w:val="center"/>
+              <w:rPr>
+                <w:b/>
+                <w:bCs/>
+              </w:rPr>
+            </w:pPr>
+            <w:r>
+              <w:rPr>
+                <w:b/>
+                <w:bCs/>
+              </w:rPr>
+              <w:t>No.</w:t>
+            </w:r>
+          </w:p>
+        </w:tc>
+        <w:tc>
+          <w:tcPr>
+            <w:tcW w:w="2408" w:type="dxa"/>
+          </w:tcPr>
+          <w:p>
+            <w:pPr>
+              <w:jc w:val="center"/>
+              <w:rPr>
+                <w:b/>
+                <w:bCs/>
+              </w:rPr>
+            </w:pPr>
+            <w:r>
+              <w:rPr>
+                <w:b/>
+                <w:bCs/>
+              </w:rPr>
+              <w:t>Name</w:t>
+            </w:r>
+          </w:p>
+        </w:tc>
+        <w:tc>
+          <w:tcPr>
+            <w:tcW w:w="1984" w:type="dxa"/>
+          </w:tcPr>
+          <w:p>
+            <w:pPr>
+              <w:jc w:val="center"/>
+              <w:rPr>
+                <w:b/>
+                <w:bCs/>
+              </w:rPr>
+            </w:pPr>
+            <w:r>
+              <w:rPr>
+                <w:b/>
+                <w:bCs/>
+              </w:rPr>
+              <w:t>Parameter</w:t>
+            </w:r>
+          </w:p>
+        </w:tc>
+        <w:tc>
+          <w:tcPr>
+            <w:tcW w:w="2691" w:type="dxa"/>
+          </w:tcPr>
+          <w:p>
+            <w:pPr>
+              <w:jc w:val="center"/>
+              <w:rPr>
+                <w:b/>
+                <w:bCs/>
+              </w:rPr>
+            </w:pPr>
+            <w:r>
+              <w:rPr>
+                <w:b/>
+                <w:bCs/>
+              </w:rPr>
+              <w:t>Description</w:t>
+            </w:r>
+          </w:p>
+        </w:tc>
+        <w:tc>
+          <w:tcPr>
+            <w:tcW w:w="1621" w:type="dxa"/>
+          </w:tcPr>
+          <w:p>
+            <w:pPr>
+              <w:jc w:val="center"/>
+              <w:rPr>
+                <w:b/>
+                <w:bCs/>
+              </w:rPr>
+            </w:pPr>
+            <w:r>
+              <w:rPr>
+                <w:b/>
+                <w:bCs/>
+              </w:rPr>
+              <w:t>Return</w:t>
+            </w:r>
+          </w:p>
+        </w:tc>
+      </w:tr>
+      <w:tr>
+        <w:tc>
+          <w:tcPr>
+            <w:tcW w:w="538" w:type="dxa"/>
+          </w:tcPr>
+          <w:p>
+            <w:pPr>
+              <w:jc w:val="center"/>
+            </w:pPr>
+            <w:r>
+              <w:t>1</w:t>
+            </w:r>
+          </w:p>
+        </w:tc>
+        <w:tc>
+          <w:tcPr>
+            <w:tcW w:w="2408" w:type="dxa"/>
+          </w:tcPr>
+          <w:p>
+            <w:proofErr w:type="spellStart"/>
+            <w:r>
+              <w:t>DeleteProduct</w:t>
+            </w:r>
+            <w:proofErr w:type="spellEnd"/>
+          </w:p>
+        </w:tc>
+        <w:tc>
+          <w:tcPr>
+            <w:tcW w:w="1984" w:type="dxa"/>
+          </w:tcPr>
+          <w:p>
+            <w:proofErr w:type="spellStart"/>
+            <w:r>
+              <w:t>productId</w:t>
+            </w:r>
+            <w:proofErr w:type="spellEnd"/>
+          </w:p>
+        </w:tc>
+        <w:tc>
+          <w:tcPr>
+            <w:tcW w:w="2691" w:type="dxa"/>
+          </w:tcPr>
+          <w:p>
+            <w:r>
+              <w:t xml:space="preserve">Method for </w:t>
+            </w:r>
+            <w:r>
+              <w:t xml:space="preserve">deleting the product from </w:t>
+            </w:r>
+            <w:r>
+              <w:t xml:space="preserve">the </w:t>
+            </w:r>
+            <w:r>
+              <w:t>database</w:t>
+            </w:r>
+          </w:p>
+        </w:tc>
+        <w:tc>
+          <w:tcPr>
+            <w:tcW w:w="1621" w:type="dxa"/>
+          </w:tcPr>
+          <w:p>
+            <w:r>
+              <w:t>Product</w:t>
+            </w:r>
+          </w:p>
+        </w:tc>
+      </w:tr>
+      <w:tr>
+        <w:tc>
+          <w:tcPr>
+            <w:tcW w:w="538" w:type="dxa"/>
+          </w:tcPr>
+          <w:p>
+            <w:pPr>
+              <w:jc w:val="center"/>
+            </w:pPr>
+            <w:r>
+              <w:t>2</w:t>
+            </w:r>
+          </w:p>
+        </w:tc>
+        <w:tc>
+          <w:tcPr>
+            <w:tcW w:w="2408" w:type="dxa"/>
+          </w:tcPr>
+          <w:p>
+            <w:proofErr w:type="spellStart"/>
+            <w:r>
+              <w:t>SaveProduct</w:t>
+            </w:r>
+            <w:proofErr w:type="spellEnd"/>
+          </w:p>
+        </w:tc>
+        <w:tc>
+          <w:tcPr>
+            <w:tcW w:w="1984" w:type="dxa"/>
+          </w:tcPr>
+          <w:p>
+            <w:r>
+              <w:t>product</w:t>
+            </w:r>
+          </w:p>
+        </w:tc>
+        <w:tc>
+          <w:tcPr>
+            <w:tcW w:w="2691" w:type="dxa"/>
+          </w:tcPr>
+          <w:p>
+            <w:r>
+              <w:t xml:space="preserve">The method is to </w:t>
+            </w:r>
+            <w:r>
+              <w:t>add and update the product into the database.</w:t>
+            </w:r>
+          </w:p>
+        </w:tc>
+        <w:tc>
+          <w:tcPr>
+            <w:tcW w:w="1621" w:type="dxa"/>
+          </w:tcPr>
+          <w:p>
+            <w:r>
+              <w:t>void</w:t>
+            </w:r>
+          </w:p>
+        </w:tc>
+      </w:tr>
+    </w:tbl>
+    <w:p/>
+    <w:p>
+      <w:pPr>
+        <w:rPr>
+          <w:b/>
+          <w:bCs/>
+          <w:sz w:val="28"/>
+        </w:rPr>
+      </w:pPr>
+    </w:p>
+    <w:p>
+      <w:pPr>
+        <w:rPr>
+          <w:sz w:val="28"/>
+        </w:rPr>
+      </w:pPr>
+      <w:r>
+        <w:rPr>
+          <w:b/>
+          <w:bCs/>
+          <w:sz w:val="28"/>
+        </w:rPr>
+        <w:t>CD-12</w:t>
+      </w:r>
+      <w:r>
+        <w:rPr>
+          <w:b/>
+          <w:bCs/>
+          <w:sz w:val="28"/>
+        </w:rPr>
+        <w:t>:</w:t>
+      </w:r>
+      <w:r>
+        <w:rPr>
+          <w:sz w:val="28"/>
+        </w:rPr>
+        <w:t xml:space="preserve"> </w:t>
+      </w:r>
+      <w:proofErr w:type="spellStart"/>
+      <w:r>
+        <w:rPr>
+          <w:sz w:val="28"/>
+        </w:rPr>
+        <w:t>EFProductRepository</w:t>
+      </w:r>
+      <w:proofErr w:type="spellEnd"/>
+    </w:p>
+    <w:p>
+      <w:pPr>
+        <w:rPr>
+          <w:sz w:val="28"/>
+        </w:rPr>
+      </w:pPr>
+    </w:p>
+    <w:p>
+      <w:r>
+        <w:rPr>
+          <w:sz w:val="28"/>
+        </w:rPr>
+        <w:drawing>
+          <wp:anchor distT="0" distB="0" distL="114300" distR="114300" simplePos="0" relativeHeight="251672576" behindDoc="1" locked="0" layoutInCell="1" allowOverlap="1" wp14:anchorId="6F997F66" wp14:editId="6EB9674F">
+            <wp:simplePos x="0" y="0"/>
+            <wp:positionH relativeFrom="column">
+              <wp:posOffset>1210945</wp:posOffset>
+            </wp:positionH>
+            <wp:positionV relativeFrom="paragraph">
+              <wp:posOffset>113863</wp:posOffset>
+            </wp:positionV>
+            <wp:extent cx="3502660" cy="1572260"/>
+            <wp:effectExtent l="0" t="0" r="2540" b="8890"/>
+            <wp:wrapNone/>
+            <wp:docPr id="10" name="รูปภาพ 10"/>
+            <wp:cNvGraphicFramePr>
+              <a:graphicFrameLocks xmlns:a="http://schemas.openxmlformats.org/drawingml/2006/main" noChangeAspect="1"/>
+            </wp:cNvGraphicFramePr>
+            <a:graphic xmlns:a="http://schemas.openxmlformats.org/drawingml/2006/main">
+              <a:graphicData uri="http://schemas.openxmlformats.org/drawingml/2006/picture">
+                <pic:pic xmlns:pic="http://schemas.openxmlformats.org/drawingml/2006/picture">
+                  <pic:nvPicPr>
+                    <pic:cNvPr id="0" name=""/>
+                    <pic:cNvPicPr/>
+                  </pic:nvPicPr>
+                  <pic:blipFill>
+                    <a:blip r:embed="rId17">
+                      <a:extLst>
+                        <a:ext uri="{28A0092B-C50C-407E-A947-70E740481C1C}">
+                          <a14:useLocalDpi xmlns:a14="http://schemas.microsoft.com/office/drawing/2010/main" val="0"/>
+                        </a:ext>
+                      </a:extLst>
+                    </a:blip>
+                    <a:stretch>
+                      <a:fillRect/>
+                    </a:stretch>
+                  </pic:blipFill>
+                  <pic:spPr>
+                    <a:xfrm>
+                      <a:off x="0" y="0"/>
+                      <a:ext cx="3502660" cy="1572260"/>
+                    </a:xfrm>
+                    <a:prstGeom prst="rect">
+                      <a:avLst/>
+                    </a:prstGeom>
+                  </pic:spPr>
+                </pic:pic>
+              </a:graphicData>
+            </a:graphic>
+            <wp14:sizeRelH relativeFrom="page">
+              <wp14:pctWidth>0</wp14:pctWidth>
+            </wp14:sizeRelH>
+            <wp14:sizeRelV relativeFrom="page">
+              <wp14:pctHeight>0</wp14:pctHeight>
+            </wp14:sizeRelV>
+          </wp:anchor>
+        </w:drawing>
+      </w:r>
+    </w:p>
+    <w:p/>
+    <w:p/>
+    <w:p/>
+    <w:p/>
+    <w:p>
+      <w:pPr>
+        <w:rPr>
+          <w:b/>
+          <w:bCs/>
+          <w:sz w:val="24"/>
+          <w:szCs w:val="32"/>
+        </w:rPr>
+      </w:pPr>
+    </w:p>
+    <w:p>
+      <w:pPr>
+        <w:rPr>
+          <w:b/>
+          <w:bCs/>
+          <w:sz w:val="24"/>
+          <w:szCs w:val="32"/>
+        </w:rPr>
+      </w:pPr>
+    </w:p>
+    <w:p>
+      <w:pPr>
+        <w:rPr>
+          <w:b/>
+          <w:bCs/>
+          <w:sz w:val="24"/>
+          <w:szCs w:val="32"/>
+        </w:rPr>
+      </w:pPr>
+      <w:r>
+        <w:rPr>
+          <w:b/>
+          <w:bCs/>
+          <w:sz w:val="24"/>
+          <w:szCs w:val="32"/>
+        </w:rPr>
+        <w:t>Attribute Details</w:t>
+      </w:r>
+    </w:p>
+    <w:tbl>
+      <w:tblPr>
+        <w:tblStyle w:val="a5"/>
+        <w:tblW w:w="0" w:type="auto"/>
+        <w:tblLook w:val="04A0" w:firstRow="1" w:lastRow="0" w:firstColumn="1" w:lastColumn="0" w:noHBand="0" w:noVBand="1"/>
+      </w:tblPr>
+      <w:tblGrid>
+        <w:gridCol w:w="538"/>
+        <w:gridCol w:w="2685"/>
+        <w:gridCol w:w="3893"/>
+        <w:gridCol w:w="2126"/>
+      </w:tblGrid>
+      <w:tr>
+        <w:tc>
+          <w:tcPr>
+            <w:tcW w:w="538" w:type="dxa"/>
+          </w:tcPr>
+          <w:p>
+            <w:pPr>
+              <w:jc w:val="center"/>
+              <w:rPr>
+                <w:b/>
+                <w:bCs/>
+              </w:rPr>
+            </w:pPr>
+            <w:r>
+              <w:rPr>
+                <w:b/>
+                <w:bCs/>
+              </w:rPr>
+              <w:t>No.</w:t>
+            </w:r>
+          </w:p>
+        </w:tc>
+        <w:tc>
+          <w:tcPr>
+            <w:tcW w:w="2716" w:type="dxa"/>
+          </w:tcPr>
+          <w:p>
+            <w:pPr>
+              <w:jc w:val="center"/>
+              <w:rPr>
+                <w:b/>
+                <w:bCs/>
+              </w:rPr>
+            </w:pPr>
+            <w:r>
+              <w:rPr>
+                <w:b/>
+                <w:bCs/>
+              </w:rPr>
+              <w:t>Name</w:t>
+            </w:r>
+          </w:p>
+        </w:tc>
+        <w:tc>
+          <w:tcPr>
+            <w:tcW w:w="3942" w:type="dxa"/>
+          </w:tcPr>
+          <w:p>
+            <w:pPr>
+              <w:jc w:val="center"/>
+              <w:rPr>
+                <w:b/>
+                <w:bCs/>
+              </w:rPr>
+            </w:pPr>
+            <w:r>
+              <w:rPr>
+                <w:b/>
+                <w:bCs/>
+              </w:rPr>
+              <w:t>Description</w:t>
+            </w:r>
+          </w:p>
+        </w:tc>
+        <w:tc>
+          <w:tcPr>
+            <w:tcW w:w="2046" w:type="dxa"/>
+          </w:tcPr>
+          <w:p>
+            <w:pPr>
+              <w:jc w:val="center"/>
+              <w:rPr>
+                <w:b/>
+                <w:bCs/>
+              </w:rPr>
+            </w:pPr>
+            <w:r>
+              <w:rPr>
+                <w:b/>
+                <w:bCs/>
+              </w:rPr>
+              <w:t>Type</w:t>
+            </w:r>
+          </w:p>
+        </w:tc>
+      </w:tr>
+      <w:tr>
+        <w:tc>
+          <w:tcPr>
+            <w:tcW w:w="538" w:type="dxa"/>
+          </w:tcPr>
+          <w:p>
+            <w:pPr>
+              <w:jc w:val="center"/>
+            </w:pPr>
+            <w:r>
+              <w:t>1</w:t>
+            </w:r>
+          </w:p>
+        </w:tc>
+        <w:tc>
+          <w:tcPr>
+            <w:tcW w:w="2716" w:type="dxa"/>
+          </w:tcPr>
+          <w:p>
+            <w:r>
+              <w:t>Products</w:t>
+            </w:r>
+          </w:p>
+        </w:tc>
+        <w:tc>
+          <w:tcPr>
+            <w:tcW w:w="3942" w:type="dxa"/>
+          </w:tcPr>
+          <w:p>
+            <w:r>
+              <w:rPr>
+                <w:rFonts w:cs="Times New Roman"/>
+              </w:rPr>
+              <w:t xml:space="preserve">The variable of fetching the data from </w:t>
+            </w:r>
+            <w:r>
+              <w:rPr>
+                <w:rFonts w:cs="Times New Roman"/>
+              </w:rPr>
+              <w:t>the product</w:t>
+            </w:r>
+            <w:r>
+              <w:rPr>
+                <w:rFonts w:cs="Times New Roman"/>
+              </w:rPr>
+              <w:t xml:space="preserve"> database</w:t>
+            </w:r>
+            <w:r>
+              <w:t xml:space="preserve"> by </w:t>
+            </w:r>
+            <w:proofErr w:type="spellStart"/>
+            <w:r>
+              <w:t>Linq</w:t>
+            </w:r>
+            <w:proofErr w:type="spellEnd"/>
+          </w:p>
+        </w:tc>
+        <w:tc>
+          <w:tcPr>
+            <w:tcW w:w="2046" w:type="dxa"/>
+          </w:tcPr>
+          <w:p>
+            <w:proofErr w:type="spellStart"/>
+            <w:r>
+              <w:t>IQueryable</w:t>
+            </w:r>
+            <w:proofErr w:type="spellEnd"/>
+            <w:r>
+              <w:t>&lt;Product&gt;</w:t>
+            </w:r>
+          </w:p>
+        </w:tc>
+      </w:tr>
+      <w:tr>
+        <w:tc>
+          <w:tcPr>
+            <w:tcW w:w="538" w:type="dxa"/>
+          </w:tcPr>
+          <w:p>
+            <w:pPr>
+              <w:jc w:val="center"/>
+            </w:pPr>
+            <w:r>
+              <w:t>2</w:t>
+            </w:r>
+          </w:p>
+        </w:tc>
+        <w:tc>
+          <w:tcPr>
+            <w:tcW w:w="2716" w:type="dxa"/>
+          </w:tcPr>
+          <w:p>
+            <w:r>
+              <w:t>context</w:t>
+            </w:r>
+          </w:p>
+        </w:tc>
+        <w:tc>
+          <w:tcPr>
+            <w:tcW w:w="3942" w:type="dxa"/>
+          </w:tcPr>
+          <w:p>
+            <w:pPr>
+              <w:rPr>
+                <w:rFonts w:cs="Times New Roman"/>
+              </w:rPr>
+            </w:pPr>
+            <w:r>
+              <w:rPr>
+                <w:rFonts w:cs="Times New Roman"/>
+              </w:rPr>
+              <w:t>Object for getter and setter data</w:t>
+            </w:r>
+          </w:p>
+        </w:tc>
+        <w:tc>
+          <w:tcPr>
+            <w:tcW w:w="2046" w:type="dxa"/>
+          </w:tcPr>
+          <w:p>
+            <w:proofErr w:type="spellStart"/>
+            <w:r>
+              <w:t>EFDbContext</w:t>
+            </w:r>
+            <w:proofErr w:type="spellEnd"/>
+          </w:p>
+        </w:tc>
+      </w:tr>
+    </w:tbl>
+    <w:p/>
+    <w:p>
+      <w:pPr>
+        <w:rPr>
+          <w:b/>
+          <w:bCs/>
+          <w:sz w:val="24"/>
+          <w:szCs w:val="32"/>
+        </w:rPr>
+      </w:pPr>
+      <w:r>
+        <w:rPr>
+          <w:b/>
+          <w:bCs/>
+          <w:sz w:val="24"/>
+          <w:szCs w:val="32"/>
+        </w:rPr>
+        <w:t>Method Details</w:t>
+      </w:r>
+    </w:p>
+    <w:tbl>
+      <w:tblPr>
+        <w:tblStyle w:val="a5"/>
+        <w:tblW w:w="0" w:type="auto"/>
+        <w:tblLook w:val="04A0" w:firstRow="1" w:lastRow="0" w:firstColumn="1" w:lastColumn="0" w:noHBand="0" w:noVBand="1"/>
+      </w:tblPr>
+      <w:tblGrid>
+        <w:gridCol w:w="538"/>
+        <w:gridCol w:w="2408"/>
+        <w:gridCol w:w="1984"/>
+        <w:gridCol w:w="2691"/>
+        <w:gridCol w:w="1621"/>
+      </w:tblGrid>
+      <w:tr>
+        <w:tc>
+          <w:tcPr>
+            <w:tcW w:w="538" w:type="dxa"/>
+          </w:tcPr>
+          <w:p>
+            <w:pPr>
+              <w:jc w:val="center"/>
+              <w:rPr>
+                <w:b/>
+                <w:bCs/>
+              </w:rPr>
+            </w:pPr>
+            <w:r>
+              <w:rPr>
+                <w:b/>
+                <w:bCs/>
+              </w:rPr>
+              <w:t>No.</w:t>
+            </w:r>
+          </w:p>
+        </w:tc>
+        <w:tc>
+          <w:tcPr>
+            <w:tcW w:w="2408" w:type="dxa"/>
+          </w:tcPr>
+          <w:p>
+            <w:pPr>
+              <w:jc w:val="center"/>
+              <w:rPr>
+                <w:b/>
+                <w:bCs/>
+              </w:rPr>
+            </w:pPr>
+            <w:r>
+              <w:rPr>
+                <w:b/>
+                <w:bCs/>
+              </w:rPr>
+              <w:t>Name</w:t>
+            </w:r>
+          </w:p>
+        </w:tc>
+        <w:tc>
+          <w:tcPr>
+            <w:tcW w:w="1984" w:type="dxa"/>
+          </w:tcPr>
+          <w:p>
+            <w:pPr>
+              <w:jc w:val="center"/>
+              <w:rPr>
+                <w:b/>
+                <w:bCs/>
+              </w:rPr>
+            </w:pPr>
+            <w:r>
+              <w:rPr>
+                <w:b/>
+                <w:bCs/>
+              </w:rPr>
+              <w:t>Parameter</w:t>
+            </w:r>
+          </w:p>
+        </w:tc>
+        <w:tc>
+          <w:tcPr>
+            <w:tcW w:w="2691" w:type="dxa"/>
+          </w:tcPr>
+          <w:p>
+            <w:pPr>
+              <w:jc w:val="center"/>
+              <w:rPr>
+                <w:b/>
+                <w:bCs/>
+              </w:rPr>
+            </w:pPr>
+            <w:r>
+              <w:rPr>
+                <w:b/>
+                <w:bCs/>
+              </w:rPr>
+              <w:t>Description</w:t>
+            </w:r>
+          </w:p>
+        </w:tc>
+        <w:tc>
+          <w:tcPr>
+            <w:tcW w:w="1621" w:type="dxa"/>
+          </w:tcPr>
+          <w:p>
+            <w:pPr>
+              <w:jc w:val="center"/>
+              <w:rPr>
+                <w:b/>
+                <w:bCs/>
+              </w:rPr>
+            </w:pPr>
+            <w:r>
+              <w:rPr>
+                <w:b/>
+                <w:bCs/>
+              </w:rPr>
+              <w:t>Return</w:t>
+            </w:r>
+          </w:p>
+        </w:tc>
+      </w:tr>
+      <w:tr>
+        <w:tc>
+          <w:tcPr>
+            <w:tcW w:w="538" w:type="dxa"/>
+          </w:tcPr>
+          <w:p>
+            <w:pPr>
+              <w:jc w:val="center"/>
+            </w:pPr>
+            <w:r>
+              <w:t>1</w:t>
+            </w:r>
+          </w:p>
+        </w:tc>
+        <w:tc>
+          <w:tcPr>
+            <w:tcW w:w="2408" w:type="dxa"/>
+          </w:tcPr>
+          <w:p>
+            <w:proofErr w:type="spellStart"/>
+            <w:r>
+              <w:t>DeleteProduct</w:t>
+            </w:r>
+            <w:proofErr w:type="spellEnd"/>
+          </w:p>
+        </w:tc>
+        <w:tc>
+          <w:tcPr>
+            <w:tcW w:w="1984" w:type="dxa"/>
+          </w:tcPr>
+          <w:p>
+            <w:proofErr w:type="spellStart"/>
+            <w:r>
+              <w:t>productId</w:t>
+            </w:r>
+            <w:proofErr w:type="spellEnd"/>
+          </w:p>
+        </w:tc>
+        <w:tc>
+          <w:tcPr>
+            <w:tcW w:w="2691" w:type="dxa"/>
+          </w:tcPr>
+          <w:p>
+            <w:r>
+              <w:t xml:space="preserve">Method for deleting the product from </w:t>
+            </w:r>
+            <w:r>
+              <w:t xml:space="preserve">the </w:t>
+            </w:r>
+            <w:r>
+              <w:t>database</w:t>
+            </w:r>
+          </w:p>
+        </w:tc>
+        <w:tc>
+          <w:tcPr>
+            <w:tcW w:w="1621" w:type="dxa"/>
+          </w:tcPr>
+          <w:p>
+            <w:r>
+              <w:t>Product</w:t>
+            </w:r>
+          </w:p>
+        </w:tc>
+      </w:tr>
+      <w:tr>
+        <w:tc>
+          <w:tcPr>
+            <w:tcW w:w="538" w:type="dxa"/>
+          </w:tcPr>
+          <w:p>
+            <w:pPr>
+              <w:jc w:val="center"/>
+            </w:pPr>
+            <w:r>
+              <w:t>2</w:t>
+            </w:r>
+          </w:p>
+        </w:tc>
+        <w:tc>
+          <w:tcPr>
+            <w:tcW w:w="2408" w:type="dxa"/>
+          </w:tcPr>
+          <w:p>
+            <w:proofErr w:type="spellStart"/>
+            <w:r>
+              <w:t>SaveProduct</w:t>
+            </w:r>
+            <w:proofErr w:type="spellEnd"/>
+          </w:p>
+        </w:tc>
+        <w:tc>
+          <w:tcPr>
+            <w:tcW w:w="1984" w:type="dxa"/>
+          </w:tcPr>
+          <w:p>
+            <w:r>
+              <w:t>product</w:t>
+            </w:r>
+          </w:p>
+        </w:tc>
+        <w:tc>
+          <w:tcPr>
+            <w:tcW w:w="2691" w:type="dxa"/>
+          </w:tcPr>
+          <w:p>
+            <w:r>
+              <w:t>The method is to add and update the product into the database.</w:t>
+            </w:r>
+          </w:p>
+        </w:tc>
+        <w:tc>
+          <w:tcPr>
+            <w:tcW w:w="1621" w:type="dxa"/>
+          </w:tcPr>
+          <w:p>
+            <w:r>
+              <w:t>void</w:t>
+            </w:r>
+          </w:p>
+        </w:tc>
+      </w:tr>
+    </w:tbl>
+    <w:p/>
+    <w:p>
+      <w:pPr>
+        <w:rPr>
+          <w:b/>
+          <w:bCs/>
+          <w:sz w:val="28"/>
+        </w:rPr>
+      </w:pPr>
+    </w:p>
+    <w:p>
+      <w:pPr>
+        <w:rPr>
+          <w:b/>
+          <w:bCs/>
+          <w:sz w:val="28"/>
+        </w:rPr>
+      </w:pPr>
+    </w:p>
+    <w:p>
+      <w:pPr>
+        <w:rPr>
+          <w:b/>
+          <w:bCs/>
+          <w:sz w:val="28"/>
+        </w:rPr>
+      </w:pPr>
+    </w:p>
+    <w:p>
+      <w:pPr>
+        <w:rPr>
+          <w:b/>
+          <w:bCs/>
+          <w:sz w:val="28"/>
+        </w:rPr>
+      </w:pPr>
+    </w:p>
+    <w:p>
+      <w:pPr>
+        <w:rPr>
+          <w:sz w:val="28"/>
+        </w:rPr>
+      </w:pPr>
+      <w:r>
+        <w:rPr>
+          <w:b/>
+          <w:bCs/>
+          <w:sz w:val="28"/>
+        </w:rPr>
+        <w:lastRenderedPageBreak/>
+        <w:t>CD-13</w:t>
+      </w:r>
+      <w:r>
+        <w:rPr>
+          <w:b/>
+          <w:bCs/>
+          <w:sz w:val="28"/>
+        </w:rPr>
+        <w:t>:</w:t>
+      </w:r>
+      <w:r>
+        <w:rPr>
+          <w:sz w:val="28"/>
+        </w:rPr>
+        <w:t xml:space="preserve"> </w:t>
+      </w:r>
+      <w:proofErr w:type="spellStart"/>
+      <w:r>
+        <w:rPr>
+          <w:sz w:val="28"/>
+        </w:rPr>
+        <w:t>IAccountRepository</w:t>
+      </w:r>
+      <w:proofErr w:type="spellEnd"/>
+      <w:r>
+        <w:rPr>
+          <w:sz w:val="28"/>
+        </w:rPr>
+        <w:t xml:space="preserve"> &lt;&lt;interface&gt;&gt;</w:t>
+      </w:r>
+    </w:p>
+    <w:p>
+      <w:pPr>
+        <w:rPr>
+          <w:sz w:val="28"/>
+        </w:rPr>
+      </w:pPr>
+      <w:r>
+        <w:drawing>
+          <wp:anchor distT="0" distB="0" distL="114300" distR="114300" simplePos="0" relativeHeight="251673600" behindDoc="1" locked="0" layoutInCell="1" allowOverlap="1" wp14:anchorId="7146A32C" wp14:editId="3DEED40F">
+            <wp:simplePos x="0" y="0"/>
+            <wp:positionH relativeFrom="column">
+              <wp:posOffset>938703</wp:posOffset>
+            </wp:positionH>
+            <wp:positionV relativeFrom="paragraph">
+              <wp:posOffset>316939</wp:posOffset>
+            </wp:positionV>
+            <wp:extent cx="4119293" cy="1448789"/>
+            <wp:effectExtent l="0" t="0" r="0" b="0"/>
+            <wp:wrapNone/>
+            <wp:docPr id="14" name="รูปภาพ 14"/>
+            <wp:cNvGraphicFramePr>
+              <a:graphicFrameLocks xmlns:a="http://schemas.openxmlformats.org/drawingml/2006/main" noChangeAspect="1"/>
+            </wp:cNvGraphicFramePr>
+            <a:graphic xmlns:a="http://schemas.openxmlformats.org/drawingml/2006/main">
+              <a:graphicData uri="http://schemas.openxmlformats.org/drawingml/2006/picture">
+                <pic:pic xmlns:pic="http://schemas.openxmlformats.org/drawingml/2006/picture">
+                  <pic:nvPicPr>
+                    <pic:cNvPr id="0" name=""/>
+                    <pic:cNvPicPr/>
+                  </pic:nvPicPr>
+                  <pic:blipFill>
+                    <a:blip r:embed="rId18">
+                      <a:extLst>
+                        <a:ext uri="{28A0092B-C50C-407E-A947-70E740481C1C}">
+                          <a14:useLocalDpi xmlns:a14="http://schemas.microsoft.com/office/drawing/2010/main" val="0"/>
+                        </a:ext>
+                      </a:extLst>
+                    </a:blip>
+                    <a:stretch>
+                      <a:fillRect/>
+                    </a:stretch>
+                  </pic:blipFill>
+                  <pic:spPr>
+                    <a:xfrm>
+                      <a:off x="0" y="0"/>
+                      <a:ext cx="4119293" cy="1448789"/>
+                    </a:xfrm>
+                    <a:prstGeom prst="rect">
+                      <a:avLst/>
+                    </a:prstGeom>
+                  </pic:spPr>
+                </pic:pic>
+              </a:graphicData>
+            </a:graphic>
+            <wp14:sizeRelH relativeFrom="page">
+              <wp14:pctWidth>0</wp14:pctWidth>
+            </wp14:sizeRelH>
+            <wp14:sizeRelV relativeFrom="page">
+              <wp14:pctHeight>0</wp14:pctHeight>
+            </wp14:sizeRelV>
+          </wp:anchor>
+        </w:drawing>
+      </w:r>
+    </w:p>
+    <w:p/>
+    <w:p/>
+    <w:p/>
+    <w:p/>
+    <w:p/>
+    <w:p/>
+    <w:p>
+      <w:pPr>
+        <w:rPr>
+          <w:b/>
+          <w:bCs/>
+          <w:sz w:val="24"/>
+          <w:szCs w:val="32"/>
+        </w:rPr>
+      </w:pPr>
+      <w:r>
+        <w:rPr>
+          <w:b/>
+          <w:bCs/>
+          <w:sz w:val="24"/>
+          <w:szCs w:val="32"/>
+        </w:rPr>
+        <w:t>Attribute Details</w:t>
+      </w:r>
+    </w:p>
+    <w:tbl>
+      <w:tblPr>
+        <w:tblStyle w:val="a5"/>
+        <w:tblW w:w="0" w:type="auto"/>
+        <w:tblLook w:val="04A0" w:firstRow="1" w:lastRow="0" w:firstColumn="1" w:lastColumn="0" w:noHBand="0" w:noVBand="1"/>
+      </w:tblPr>
+      <w:tblGrid>
+        <w:gridCol w:w="538"/>
+        <w:gridCol w:w="2674"/>
+        <w:gridCol w:w="3874"/>
+        <w:gridCol w:w="2156"/>
+      </w:tblGrid>
+      <w:tr>
+        <w:tc>
+          <w:tcPr>
+            <w:tcW w:w="538" w:type="dxa"/>
+          </w:tcPr>
+          <w:p>
+            <w:pPr>
+              <w:jc w:val="center"/>
+              <w:rPr>
+                <w:b/>
+                <w:bCs/>
+              </w:rPr>
+            </w:pPr>
+            <w:r>
+              <w:rPr>
+                <w:b/>
+                <w:bCs/>
+              </w:rPr>
+              <w:t>No.</w:t>
+            </w:r>
+          </w:p>
+        </w:tc>
+        <w:tc>
+          <w:tcPr>
+            <w:tcW w:w="2716" w:type="dxa"/>
+          </w:tcPr>
+          <w:p>
+            <w:pPr>
+              <w:jc w:val="center"/>
+              <w:rPr>
+                <w:b/>
+                <w:bCs/>
+              </w:rPr>
+            </w:pPr>
+            <w:r>
+              <w:rPr>
+                <w:b/>
+                <w:bCs/>
+              </w:rPr>
+              <w:t>Name</w:t>
+            </w:r>
+          </w:p>
+        </w:tc>
+        <w:tc>
+          <w:tcPr>
+            <w:tcW w:w="3942" w:type="dxa"/>
+          </w:tcPr>
+          <w:p>
+            <w:pPr>
+              <w:jc w:val="center"/>
+              <w:rPr>
+                <w:b/>
+                <w:bCs/>
+              </w:rPr>
+            </w:pPr>
+            <w:r>
+              <w:rPr>
+                <w:b/>
+                <w:bCs/>
+              </w:rPr>
+              <w:t>Description</w:t>
+            </w:r>
+          </w:p>
+        </w:tc>
+        <w:tc>
+          <w:tcPr>
+            <w:tcW w:w="2046" w:type="dxa"/>
+          </w:tcPr>
+          <w:p>
+            <w:pPr>
+              <w:jc w:val="center"/>
+              <w:rPr>
+                <w:b/>
+                <w:bCs/>
+              </w:rPr>
+            </w:pPr>
+            <w:r>
+              <w:rPr>
+                <w:b/>
+                <w:bCs/>
+              </w:rPr>
+              <w:t>Type</w:t>
+            </w:r>
+          </w:p>
+        </w:tc>
+      </w:tr>
+      <w:tr>
+        <w:tc>
+          <w:tcPr>
+            <w:tcW w:w="538" w:type="dxa"/>
+          </w:tcPr>
+          <w:p>
+            <w:pPr>
+              <w:jc w:val="center"/>
+            </w:pPr>
+            <w:r>
+              <w:t>1</w:t>
+            </w:r>
+          </w:p>
+        </w:tc>
+        <w:tc>
+          <w:tcPr>
+            <w:tcW w:w="2716" w:type="dxa"/>
+          </w:tcPr>
+          <w:p>
+            <w:r>
+              <w:t>Accounts</w:t>
+            </w:r>
+          </w:p>
+        </w:tc>
+        <w:tc>
+          <w:tcPr>
+            <w:tcW w:w="3942" w:type="dxa"/>
+          </w:tcPr>
+          <w:p>
+            <w:r>
+              <w:rPr>
+                <w:rFonts w:cs="Times New Roman"/>
+              </w:rPr>
+              <w:t xml:space="preserve">The variable of fetching the data from </w:t>
+            </w:r>
+            <w:r>
+              <w:rPr>
+                <w:rFonts w:cs="Times New Roman"/>
+              </w:rPr>
+              <w:t xml:space="preserve">the account </w:t>
+            </w:r>
+            <w:r>
+              <w:rPr>
+                <w:rFonts w:cs="Times New Roman"/>
+              </w:rPr>
+              <w:t>database</w:t>
+            </w:r>
+            <w:r>
+              <w:t xml:space="preserve"> by </w:t>
+            </w:r>
+            <w:proofErr w:type="spellStart"/>
+            <w:r>
+              <w:t>Linq</w:t>
+            </w:r>
+            <w:proofErr w:type="spellEnd"/>
+          </w:p>
+        </w:tc>
+        <w:tc>
+          <w:tcPr>
+            <w:tcW w:w="2046" w:type="dxa"/>
+          </w:tcPr>
+          <w:p>
+            <w:proofErr w:type="spellStart"/>
+            <w:r>
+              <w:t>IQueryable</w:t>
+            </w:r>
+            <w:proofErr w:type="spellEnd"/>
+            <w:r>
+              <w:t>&lt;Account</w:t>
+            </w:r>
+            <w:r>
+              <w:t>&gt;</w:t>
+            </w:r>
+          </w:p>
+        </w:tc>
+      </w:tr>
+    </w:tbl>
+    <w:p/>
+    <w:p>
+      <w:pPr>
+        <w:rPr>
+          <w:b/>
+          <w:bCs/>
+          <w:sz w:val="24"/>
+          <w:szCs w:val="32"/>
+        </w:rPr>
+      </w:pPr>
+      <w:r>
+        <w:rPr>
+          <w:b/>
+          <w:bCs/>
+          <w:sz w:val="24"/>
+          <w:szCs w:val="32"/>
+        </w:rPr>
+        <w:t>Method Details</w:t>
+      </w:r>
+    </w:p>
+    <w:tbl>
+      <w:tblPr>
+        <w:tblStyle w:val="a5"/>
+        <w:tblW w:w="0" w:type="auto"/>
+        <w:tblLook w:val="04A0" w:firstRow="1" w:lastRow="0" w:firstColumn="1" w:lastColumn="0" w:noHBand="0" w:noVBand="1"/>
+      </w:tblPr>
+      <w:tblGrid>
+        <w:gridCol w:w="538"/>
+        <w:gridCol w:w="2408"/>
+        <w:gridCol w:w="1984"/>
+        <w:gridCol w:w="2691"/>
+        <w:gridCol w:w="1621"/>
+      </w:tblGrid>
+      <w:tr>
+        <w:tc>
+          <w:tcPr>
+            <w:tcW w:w="538" w:type="dxa"/>
+          </w:tcPr>
+          <w:p>
+            <w:pPr>
+              <w:jc w:val="center"/>
+              <w:rPr>
+                <w:b/>
+                <w:bCs/>
+              </w:rPr>
+            </w:pPr>
+            <w:r>
+              <w:rPr>
+                <w:b/>
+                <w:bCs/>
+              </w:rPr>
+              <w:t>No.</w:t>
+            </w:r>
+          </w:p>
+        </w:tc>
+        <w:tc>
+          <w:tcPr>
+            <w:tcW w:w="2408" w:type="dxa"/>
+          </w:tcPr>
+          <w:p>
+            <w:pPr>
+              <w:jc w:val="center"/>
+              <w:rPr>
+                <w:b/>
+                <w:bCs/>
+              </w:rPr>
+            </w:pPr>
+            <w:r>
+              <w:rPr>
+                <w:b/>
+                <w:bCs/>
+              </w:rPr>
+              <w:t>Name</w:t>
+            </w:r>
+          </w:p>
+        </w:tc>
+        <w:tc>
+          <w:tcPr>
+            <w:tcW w:w="1984" w:type="dxa"/>
+          </w:tcPr>
+          <w:p>
+            <w:pPr>
+              <w:jc w:val="center"/>
+              <w:rPr>
+                <w:b/>
+                <w:bCs/>
+              </w:rPr>
+            </w:pPr>
+            <w:r>
+              <w:rPr>
+                <w:b/>
+                <w:bCs/>
+              </w:rPr>
+              <w:t>Parameter</w:t>
+            </w:r>
+          </w:p>
+        </w:tc>
+        <w:tc>
+          <w:tcPr>
+            <w:tcW w:w="2691" w:type="dxa"/>
+          </w:tcPr>
+          <w:p>
+            <w:pPr>
+              <w:jc w:val="center"/>
+              <w:rPr>
+                <w:b/>
+                <w:bCs/>
+              </w:rPr>
+            </w:pPr>
+            <w:r>
+              <w:rPr>
+                <w:b/>
+                <w:bCs/>
+              </w:rPr>
+              <w:t>Description</w:t>
+            </w:r>
+          </w:p>
+        </w:tc>
+        <w:tc>
+          <w:tcPr>
+            <w:tcW w:w="1621" w:type="dxa"/>
+          </w:tcPr>
+          <w:p>
+            <w:pPr>
+              <w:jc w:val="center"/>
+              <w:rPr>
+                <w:b/>
+                <w:bCs/>
+              </w:rPr>
+            </w:pPr>
+            <w:r>
+              <w:rPr>
+                <w:b/>
+                <w:bCs/>
+              </w:rPr>
+              <w:t>Return</w:t>
+            </w:r>
+          </w:p>
+        </w:tc>
+      </w:tr>
+      <w:tr>
+        <w:tc>
+          <w:tcPr>
+            <w:tcW w:w="538" w:type="dxa"/>
+          </w:tcPr>
+          <w:p>
+            <w:pPr>
+              <w:jc w:val="center"/>
+            </w:pPr>
+            <w:r>
+              <w:t>1</w:t>
+            </w:r>
+          </w:p>
+        </w:tc>
+        <w:tc>
+          <w:tcPr>
+            <w:tcW w:w="2408" w:type="dxa"/>
+          </w:tcPr>
+          <w:p>
+            <w:proofErr w:type="spellStart"/>
+            <w:r>
+              <w:t>Save</w:t>
+            </w:r>
+            <w:r>
+              <w:t>Account</w:t>
+            </w:r>
+            <w:proofErr w:type="spellEnd"/>
+          </w:p>
+        </w:tc>
+        <w:tc>
+          <w:tcPr>
+            <w:tcW w:w="1984" w:type="dxa"/>
+          </w:tcPr>
+          <w:p>
+            <w:r>
+              <w:t>account</w:t>
+            </w:r>
+          </w:p>
+        </w:tc>
+        <w:tc>
+          <w:tcPr>
+            <w:tcW w:w="2691" w:type="dxa"/>
+          </w:tcPr>
+          <w:p>
+            <w:r>
+              <w:t xml:space="preserve">The method is to add and update the </w:t>
+            </w:r>
+            <w:r>
+              <w:t>account of customer</w:t>
+            </w:r>
+            <w:r>
+              <w:t xml:space="preserve"> into the database.</w:t>
+            </w:r>
+          </w:p>
+        </w:tc>
+        <w:tc>
+          <w:tcPr>
+            <w:tcW w:w="1621" w:type="dxa"/>
+          </w:tcPr>
+          <w:p>
+            <w:r>
+              <w:t>void</w:t>
+            </w:r>
+          </w:p>
+        </w:tc>
+      </w:tr>
+    </w:tbl>
+    <w:p/>
+    <w:p/>
+    <w:p>
+      <w:pPr>
+        <w:rPr>
+          <w:sz w:val="28"/>
+        </w:rPr>
+      </w:pPr>
+      <w:r>
+        <w:rPr>
+          <w:b/>
+          <w:bCs/>
+          <w:sz w:val="28"/>
+        </w:rPr>
+        <w:t>CD-14</w:t>
+      </w:r>
+      <w:r>
+        <w:rPr>
+          <w:b/>
+          <w:bCs/>
+          <w:sz w:val="28"/>
+        </w:rPr>
+        <w:t>:</w:t>
+      </w:r>
+      <w:r>
+        <w:rPr>
+          <w:sz w:val="28"/>
+        </w:rPr>
+        <w:t xml:space="preserve"> </w:t>
+      </w:r>
+      <w:proofErr w:type="spellStart"/>
+      <w:r>
+        <w:rPr>
+          <w:sz w:val="28"/>
+        </w:rPr>
+        <w:t>EF</w:t>
+      </w:r>
+      <w:r>
+        <w:rPr>
+          <w:sz w:val="28"/>
+        </w:rPr>
+        <w:t>Account</w:t>
+      </w:r>
+      <w:r>
+        <w:rPr>
+          <w:sz w:val="28"/>
+        </w:rPr>
+        <w:t>Repository</w:t>
+      </w:r>
+      <w:proofErr w:type="spellEnd"/>
+    </w:p>
+    <w:p>
+      <w:pPr>
+        <w:rPr>
+          <w:sz w:val="28"/>
+        </w:rPr>
+      </w:pPr>
+      <w:r>
+        <w:rPr>
+          <w:sz w:val="28"/>
+        </w:rPr>
+        <w:drawing>
+          <wp:anchor distT="0" distB="0" distL="114300" distR="114300" simplePos="0" relativeHeight="251674624" behindDoc="1" locked="0" layoutInCell="1" allowOverlap="1">
+            <wp:simplePos x="0" y="0"/>
+            <wp:positionH relativeFrom="column">
+              <wp:posOffset>1151906</wp:posOffset>
+            </wp:positionH>
+            <wp:positionV relativeFrom="paragraph">
+              <wp:posOffset>114695</wp:posOffset>
+            </wp:positionV>
+            <wp:extent cx="3420094" cy="1535003"/>
+            <wp:effectExtent l="0" t="0" r="9525" b="8255"/>
+            <wp:wrapNone/>
+            <wp:docPr id="16" name="รูปภาพ 16"/>
+            <wp:cNvGraphicFramePr>
+              <a:graphicFrameLocks xmlns:a="http://schemas.openxmlformats.org/drawingml/2006/main" noChangeAspect="1"/>
+            </wp:cNvGraphicFramePr>
+            <a:graphic xmlns:a="http://schemas.openxmlformats.org/drawingml/2006/main">
+              <a:graphicData uri="http://schemas.openxmlformats.org/drawingml/2006/picture">
+                <pic:pic xmlns:pic="http://schemas.openxmlformats.org/drawingml/2006/picture">
+                  <pic:nvPicPr>
+                    <pic:cNvPr id="0" name=""/>
+                    <pic:cNvPicPr/>
+                  </pic:nvPicPr>
+                  <pic:blipFill>
+                    <a:blip r:embed="rId19">
+                      <a:extLst>
+                        <a:ext uri="{28A0092B-C50C-407E-A947-70E740481C1C}">
+                          <a14:useLocalDpi xmlns:a14="http://schemas.microsoft.com/office/drawing/2010/main" val="0"/>
+                        </a:ext>
+                      </a:extLst>
+                    </a:blip>
+                    <a:stretch>
+                      <a:fillRect/>
+                    </a:stretch>
+                  </pic:blipFill>
+                  <pic:spPr>
+                    <a:xfrm>
+                      <a:off x="0" y="0"/>
+                      <a:ext cx="3420094" cy="1535003"/>
+                    </a:xfrm>
+                    <a:prstGeom prst="rect">
+                      <a:avLst/>
+                    </a:prstGeom>
+                  </pic:spPr>
+                </pic:pic>
+              </a:graphicData>
+            </a:graphic>
+            <wp14:sizeRelH relativeFrom="page">
+              <wp14:pctWidth>0</wp14:pctWidth>
+            </wp14:sizeRelH>
+            <wp14:sizeRelV relativeFrom="page">
+              <wp14:pctHeight>0</wp14:pctHeight>
+            </wp14:sizeRelV>
+          </wp:anchor>
+        </w:drawing>
+      </w:r>
+    </w:p>
+    <w:p/>
+    <w:p/>
+    <w:p/>
+    <w:p/>
+    <w:p>
+      <w:pPr>
+        <w:rPr>
+          <w:b/>
+          <w:bCs/>
+          <w:sz w:val="24"/>
+          <w:szCs w:val="32"/>
+        </w:rPr>
+      </w:pPr>
+    </w:p>
+    <w:p>
+      <w:pPr>
+        <w:rPr>
+          <w:b/>
+          <w:bCs/>
+          <w:sz w:val="24"/>
+          <w:szCs w:val="32"/>
+        </w:rPr>
+      </w:pPr>
+      <w:r>
+        <w:rPr>
+          <w:b/>
+          <w:bCs/>
+          <w:sz w:val="24"/>
+          <w:szCs w:val="32"/>
+        </w:rPr>
+        <w:t>Attribute Details</w:t>
+      </w:r>
+    </w:p>
+    <w:tbl>
+      <w:tblPr>
+        <w:tblStyle w:val="a5"/>
+        <w:tblW w:w="0" w:type="auto"/>
+        <w:tblLook w:val="04A0" w:firstRow="1" w:lastRow="0" w:firstColumn="1" w:lastColumn="0" w:noHBand="0" w:noVBand="1"/>
+      </w:tblPr>
+      <w:tblGrid>
+        <w:gridCol w:w="538"/>
+        <w:gridCol w:w="2684"/>
+        <w:gridCol w:w="3894"/>
+        <w:gridCol w:w="2126"/>
+      </w:tblGrid>
+      <w:tr>
+        <w:tc>
+          <w:tcPr>
+            <w:tcW w:w="538" w:type="dxa"/>
+          </w:tcPr>
+          <w:p>
+            <w:pPr>
+              <w:jc w:val="center"/>
+              <w:rPr>
+                <w:b/>
+                <w:bCs/>
+              </w:rPr>
+            </w:pPr>
+            <w:r>
+              <w:rPr>
+                <w:b/>
+                <w:bCs/>
+              </w:rPr>
+              <w:t>No.</w:t>
+            </w:r>
+          </w:p>
+        </w:tc>
+        <w:tc>
+          <w:tcPr>
+            <w:tcW w:w="2716" w:type="dxa"/>
+          </w:tcPr>
+          <w:p>
+            <w:pPr>
+              <w:jc w:val="center"/>
+              <w:rPr>
+                <w:b/>
+                <w:bCs/>
+              </w:rPr>
+            </w:pPr>
+            <w:r>
+              <w:rPr>
+                <w:b/>
+                <w:bCs/>
+              </w:rPr>
+              <w:t>Name</w:t>
+            </w:r>
+          </w:p>
+        </w:tc>
+        <w:tc>
+          <w:tcPr>
+            <w:tcW w:w="3942" w:type="dxa"/>
+          </w:tcPr>
+          <w:p>
+            <w:pPr>
+              <w:jc w:val="center"/>
+              <w:rPr>
+                <w:b/>
+                <w:bCs/>
+              </w:rPr>
+            </w:pPr>
+            <w:r>
+              <w:rPr>
+                <w:b/>
+                <w:bCs/>
+              </w:rPr>
+              <w:t>Description</w:t>
+            </w:r>
+          </w:p>
+        </w:tc>
+        <w:tc>
+          <w:tcPr>
+            <w:tcW w:w="2046" w:type="dxa"/>
+          </w:tcPr>
+          <w:p>
+            <w:pPr>
+              <w:jc w:val="center"/>
+              <w:rPr>
+                <w:b/>
+                <w:bCs/>
+              </w:rPr>
+            </w:pPr>
+            <w:r>
+              <w:rPr>
+                <w:b/>
+                <w:bCs/>
+              </w:rPr>
+              <w:t>Type</w:t>
+            </w:r>
+          </w:p>
+        </w:tc>
+      </w:tr>
+      <w:tr>
+        <w:tc>
+          <w:tcPr>
+            <w:tcW w:w="538" w:type="dxa"/>
+          </w:tcPr>
+          <w:p>
+            <w:pPr>
+              <w:jc w:val="center"/>
+            </w:pPr>
+            <w:r>
+              <w:t>1</w:t>
+            </w:r>
+          </w:p>
+        </w:tc>
+        <w:tc>
+          <w:tcPr>
+            <w:tcW w:w="2716" w:type="dxa"/>
+          </w:tcPr>
+          <w:p>
+            <w:r>
+              <w:t>Account</w:t>
+            </w:r>
+          </w:p>
+        </w:tc>
+        <w:tc>
+          <w:tcPr>
+            <w:tcW w:w="3942" w:type="dxa"/>
+          </w:tcPr>
+          <w:p>
+            <w:r>
+              <w:rPr>
+                <w:rFonts w:cs="Times New Roman"/>
+              </w:rPr>
+              <w:t xml:space="preserve">The variable of fetching the data from the </w:t>
+            </w:r>
+            <w:r>
+              <w:rPr>
+                <w:rFonts w:cs="Times New Roman"/>
+              </w:rPr>
+              <w:t>account</w:t>
+            </w:r>
+            <w:r>
+              <w:rPr>
+                <w:rFonts w:cs="Times New Roman"/>
+              </w:rPr>
+              <w:t xml:space="preserve"> database</w:t>
+            </w:r>
+            <w:r>
+              <w:t xml:space="preserve"> by </w:t>
+            </w:r>
+            <w:proofErr w:type="spellStart"/>
+            <w:r>
+              <w:t>Linq</w:t>
+            </w:r>
+            <w:proofErr w:type="spellEnd"/>
+          </w:p>
+        </w:tc>
+        <w:tc>
+          <w:tcPr>
+            <w:tcW w:w="2046" w:type="dxa"/>
+          </w:tcPr>
+          <w:p>
+            <w:proofErr w:type="spellStart"/>
+            <w:r>
+              <w:t>IQueryable</w:t>
+            </w:r>
+            <w:proofErr w:type="spellEnd"/>
+            <w:r>
+              <w:t>&lt;Product&gt;</w:t>
+            </w:r>
+          </w:p>
+        </w:tc>
+      </w:tr>
+      <w:tr>
+        <w:tc>
+          <w:tcPr>
+            <w:tcW w:w="538" w:type="dxa"/>
+          </w:tcPr>
+          <w:p>
+            <w:pPr>
+              <w:jc w:val="center"/>
+            </w:pPr>
+            <w:r>
+              <w:t>2</w:t>
+            </w:r>
+          </w:p>
+        </w:tc>
+        <w:tc>
+          <w:tcPr>
+            <w:tcW w:w="2716" w:type="dxa"/>
+          </w:tcPr>
+          <w:p>
+            <w:r>
+              <w:t>context</w:t>
+            </w:r>
+          </w:p>
+        </w:tc>
+        <w:tc>
+          <w:tcPr>
+            <w:tcW w:w="3942" w:type="dxa"/>
+          </w:tcPr>
+          <w:p>
+            <w:pPr>
+              <w:rPr>
+                <w:rFonts w:cs="Times New Roman"/>
+              </w:rPr>
+            </w:pPr>
+            <w:r>
+              <w:rPr>
+                <w:rFonts w:cs="Times New Roman"/>
+              </w:rPr>
+              <w:t>Object for getter and setter data</w:t>
+            </w:r>
+          </w:p>
+        </w:tc>
+        <w:tc>
+          <w:tcPr>
+            <w:tcW w:w="2046" w:type="dxa"/>
+          </w:tcPr>
+          <w:p>
+            <w:proofErr w:type="spellStart"/>
+            <w:r>
+              <w:t>EFDbContext</w:t>
+            </w:r>
+            <w:proofErr w:type="spellEnd"/>
+          </w:p>
+        </w:tc>
+      </w:tr>
+    </w:tbl>
+    <w:p/>
+    <w:p>
+      <w:pPr>
+        <w:rPr>
+          <w:b/>
+          <w:bCs/>
+          <w:sz w:val="24"/>
+          <w:szCs w:val="32"/>
+        </w:rPr>
+      </w:pPr>
+    </w:p>
+    <w:p>
+      <w:pPr>
+        <w:rPr>
+          <w:b/>
+          <w:bCs/>
+          <w:sz w:val="24"/>
+          <w:szCs w:val="32"/>
+        </w:rPr>
+      </w:pPr>
+      <w:r>
+        <w:rPr>
+          <w:b/>
+          <w:bCs/>
+          <w:sz w:val="24"/>
+          <w:szCs w:val="32"/>
+        </w:rPr>
+        <w:lastRenderedPageBreak/>
+        <w:t>Method Details</w:t>
+      </w:r>
+    </w:p>
+    <w:tbl>
+      <w:tblPr>
+        <w:tblStyle w:val="a5"/>
+        <w:tblW w:w="0" w:type="auto"/>
+        <w:tblLook w:val="04A0" w:firstRow="1" w:lastRow="0" w:firstColumn="1" w:lastColumn="0" w:noHBand="0" w:noVBand="1"/>
+      </w:tblPr>
+      <w:tblGrid>
+        <w:gridCol w:w="538"/>
+        <w:gridCol w:w="2408"/>
+        <w:gridCol w:w="1984"/>
+        <w:gridCol w:w="2691"/>
+        <w:gridCol w:w="1621"/>
+      </w:tblGrid>
+      <w:tr>
+        <w:tc>
+          <w:tcPr>
+            <w:tcW w:w="538" w:type="dxa"/>
+          </w:tcPr>
+          <w:p>
+            <w:pPr>
+              <w:jc w:val="center"/>
+              <w:rPr>
+                <w:b/>
+                <w:bCs/>
+              </w:rPr>
+            </w:pPr>
+            <w:r>
+              <w:rPr>
+                <w:b/>
+                <w:bCs/>
+              </w:rPr>
+              <w:t>No.</w:t>
+            </w:r>
+          </w:p>
+        </w:tc>
+        <w:tc>
+          <w:tcPr>
+            <w:tcW w:w="2408" w:type="dxa"/>
+          </w:tcPr>
+          <w:p>
+            <w:pPr>
+              <w:jc w:val="center"/>
+              <w:rPr>
+                <w:b/>
+                <w:bCs/>
+              </w:rPr>
+            </w:pPr>
+            <w:r>
+              <w:rPr>
+                <w:b/>
+                <w:bCs/>
+              </w:rPr>
+              <w:t>Name</w:t>
+            </w:r>
+          </w:p>
+        </w:tc>
+        <w:tc>
+          <w:tcPr>
+            <w:tcW w:w="1984" w:type="dxa"/>
+          </w:tcPr>
+          <w:p>
+            <w:pPr>
+              <w:jc w:val="center"/>
+              <w:rPr>
+                <w:b/>
+                <w:bCs/>
+              </w:rPr>
+            </w:pPr>
+            <w:r>
+              <w:rPr>
+                <w:b/>
+                <w:bCs/>
+              </w:rPr>
+              <w:t>Parameter</w:t>
+            </w:r>
+          </w:p>
+        </w:tc>
+        <w:tc>
+          <w:tcPr>
+            <w:tcW w:w="2691" w:type="dxa"/>
+          </w:tcPr>
+          <w:p>
+            <w:pPr>
+              <w:jc w:val="center"/>
+              <w:rPr>
+                <w:b/>
+                <w:bCs/>
+              </w:rPr>
+            </w:pPr>
+            <w:r>
+              <w:rPr>
+                <w:b/>
+                <w:bCs/>
+              </w:rPr>
+              <w:t>Description</w:t>
+            </w:r>
+          </w:p>
+        </w:tc>
+        <w:tc>
+          <w:tcPr>
+            <w:tcW w:w="1621" w:type="dxa"/>
+          </w:tcPr>
+          <w:p>
+            <w:pPr>
+              <w:jc w:val="center"/>
+              <w:rPr>
+                <w:b/>
+                <w:bCs/>
+              </w:rPr>
+            </w:pPr>
+            <w:r>
+              <w:rPr>
+                <w:b/>
+                <w:bCs/>
+              </w:rPr>
+              <w:t>Return</w:t>
+            </w:r>
+          </w:p>
+        </w:tc>
+      </w:tr>
+      <w:tr>
+        <w:tc>
+          <w:tcPr>
+            <w:tcW w:w="538" w:type="dxa"/>
+          </w:tcPr>
+          <w:p>
+            <w:pPr>
+              <w:jc w:val="center"/>
+            </w:pPr>
+            <w:r>
+              <w:t>1</w:t>
+            </w:r>
+          </w:p>
+        </w:tc>
+        <w:tc>
+          <w:tcPr>
+            <w:tcW w:w="2408" w:type="dxa"/>
+          </w:tcPr>
+          <w:p>
+            <w:proofErr w:type="spellStart"/>
+            <w:r>
+              <w:t>SaveAccount</w:t>
+            </w:r>
+            <w:proofErr w:type="spellEnd"/>
+          </w:p>
+        </w:tc>
+        <w:tc>
+          <w:tcPr>
+            <w:tcW w:w="1984" w:type="dxa"/>
+          </w:tcPr>
+          <w:p>
+            <w:r>
+              <w:t>account</w:t>
+            </w:r>
+          </w:p>
+        </w:tc>
+        <w:tc>
+          <w:tcPr>
+            <w:tcW w:w="2691" w:type="dxa"/>
+          </w:tcPr>
+          <w:p>
+            <w:r>
+              <w:t xml:space="preserve">The method is to add and update the </w:t>
+            </w:r>
+            <w:r>
+              <w:t>account</w:t>
+            </w:r>
+            <w:r>
+              <w:t xml:space="preserve"> </w:t>
+            </w:r>
+            <w:r>
+              <w:t xml:space="preserve">of the customer </w:t>
+            </w:r>
+            <w:r>
+              <w:t>into the database.</w:t>
+            </w:r>
+          </w:p>
+        </w:tc>
+        <w:tc>
+          <w:tcPr>
+            <w:tcW w:w="1621" w:type="dxa"/>
+          </w:tcPr>
+          <w:p>
+            <w:r>
+              <w:t>void</w:t>
+            </w:r>
+          </w:p>
+        </w:tc>
+      </w:tr>
+    </w:tbl>
+    <w:p/>
+    <w:p/>
+    <w:p>
+      <w:pPr>
+        <w:rPr>
+          <w:sz w:val="28"/>
+        </w:rPr>
+      </w:pPr>
+      <w:r>
+        <w:rPr>
+          <w:b/>
+          <w:bCs/>
+          <w:sz w:val="28"/>
+        </w:rPr>
+        <w:t>CD-15</w:t>
+      </w:r>
+      <w:r>
+        <w:rPr>
+          <w:b/>
+          <w:bCs/>
+          <w:sz w:val="28"/>
+        </w:rPr>
+        <w:t>:</w:t>
+      </w:r>
+      <w:r>
+        <w:rPr>
+          <w:sz w:val="28"/>
+        </w:rPr>
+        <w:t xml:space="preserve"> </w:t>
+      </w:r>
+      <w:proofErr w:type="spellStart"/>
+      <w:r>
+        <w:rPr>
+          <w:sz w:val="28"/>
+        </w:rPr>
+        <w:t>EF</w:t>
+      </w:r>
+      <w:r>
+        <w:rPr>
+          <w:sz w:val="28"/>
+        </w:rPr>
+        <w:t>DbContext</w:t>
+      </w:r>
+      <w:proofErr w:type="spellEnd"/>
+    </w:p>
+    <w:p>
+      <w:pPr>
+        <w:rPr>
+          <w:sz w:val="28"/>
+        </w:rPr>
+      </w:pPr>
+      <w:r>
+        <w:rPr>
+          <w:sz w:val="28"/>
+        </w:rPr>
+        <w:drawing>
+          <wp:anchor distT="0" distB="0" distL="114300" distR="114300" simplePos="0" relativeHeight="251675648" behindDoc="1" locked="0" layoutInCell="1" allowOverlap="1">
+            <wp:simplePos x="0" y="0"/>
+            <wp:positionH relativeFrom="column">
+              <wp:posOffset>1555502</wp:posOffset>
+            </wp:positionH>
+            <wp:positionV relativeFrom="paragraph">
+              <wp:posOffset>163377</wp:posOffset>
+            </wp:positionV>
+            <wp:extent cx="2755075" cy="1192919"/>
+            <wp:effectExtent l="0" t="0" r="7620" b="7620"/>
+            <wp:wrapNone/>
+            <wp:docPr id="18" name="รูปภาพ 18"/>
+            <wp:cNvGraphicFramePr>
+              <a:graphicFrameLocks xmlns:a="http://schemas.openxmlformats.org/drawingml/2006/main" noChangeAspect="1"/>
+            </wp:cNvGraphicFramePr>
+            <a:graphic xmlns:a="http://schemas.openxmlformats.org/drawingml/2006/main">
+              <a:graphicData uri="http://schemas.openxmlformats.org/drawingml/2006/picture">
+                <pic:pic xmlns:pic="http://schemas.openxmlformats.org/drawingml/2006/picture">
+                  <pic:nvPicPr>
+                    <pic:cNvPr id="0" name=""/>
+                    <pic:cNvPicPr/>
+                  </pic:nvPicPr>
+                  <pic:blipFill>
+                    <a:blip r:embed="rId20">
+                      <a:extLst>
+                        <a:ext uri="{28A0092B-C50C-407E-A947-70E740481C1C}">
+                          <a14:useLocalDpi xmlns:a14="http://schemas.microsoft.com/office/drawing/2010/main" val="0"/>
+                        </a:ext>
+                      </a:extLst>
+                    </a:blip>
+                    <a:stretch>
+                      <a:fillRect/>
+                    </a:stretch>
+                  </pic:blipFill>
+                  <pic:spPr>
+                    <a:xfrm>
+                      <a:off x="0" y="0"/>
+                      <a:ext cx="2755075" cy="1192919"/>
+                    </a:xfrm>
+                    <a:prstGeom prst="rect">
+                      <a:avLst/>
+                    </a:prstGeom>
+                  </pic:spPr>
+                </pic:pic>
+              </a:graphicData>
+            </a:graphic>
+            <wp14:sizeRelH relativeFrom="page">
+              <wp14:pctWidth>0</wp14:pctWidth>
+            </wp14:sizeRelH>
+            <wp14:sizeRelV relativeFrom="page">
+              <wp14:pctHeight>0</wp14:pctHeight>
+            </wp14:sizeRelV>
+          </wp:anchor>
+        </w:drawing>
+      </w:r>
+    </w:p>
+    <w:p/>
+    <w:p>
+      <w:bookmarkStart w:id="0" w:name="_GoBack"/>
+      <w:bookmarkEnd w:id="0"/>
+    </w:p>
+    <w:p/>
+    <w:p>
+      <w:pPr>
+        <w:rPr>
+          <w:b/>
+          <w:bCs/>
+          <w:sz w:val="24"/>
+          <w:szCs w:val="32"/>
+        </w:rPr>
+      </w:pPr>
+    </w:p>
+    <w:p>
+      <w:pPr>
+        <w:rPr>
+          <w:b/>
+          <w:bCs/>
+          <w:sz w:val="24"/>
+          <w:szCs w:val="32"/>
+        </w:rPr>
+      </w:pPr>
+      <w:r>
+        <w:rPr>
+          <w:b/>
+          <w:bCs/>
+          <w:sz w:val="24"/>
+          <w:szCs w:val="32"/>
+        </w:rPr>
+        <w:t>Attribute Details</w:t>
+      </w:r>
+    </w:p>
+    <w:tbl>
+      <w:tblPr>
+        <w:tblStyle w:val="a5"/>
+        <w:tblW w:w="0" w:type="auto"/>
+        <w:tblLook w:val="04A0" w:firstRow="1" w:lastRow="0" w:firstColumn="1" w:lastColumn="0" w:noHBand="0" w:noVBand="1"/>
+      </w:tblPr>
+      <w:tblGrid>
+        <w:gridCol w:w="538"/>
+        <w:gridCol w:w="2716"/>
+        <w:gridCol w:w="3942"/>
+        <w:gridCol w:w="2046"/>
+      </w:tblGrid>
+      <w:tr>
+        <w:tc>
+          <w:tcPr>
+            <w:tcW w:w="538" w:type="dxa"/>
+          </w:tcPr>
+          <w:p>
+            <w:pPr>
+              <w:jc w:val="center"/>
+              <w:rPr>
+                <w:b/>
+                <w:bCs/>
+              </w:rPr>
+            </w:pPr>
+            <w:r>
+              <w:rPr>
+                <w:b/>
+                <w:bCs/>
+              </w:rPr>
+              <w:t>No.</w:t>
+            </w:r>
+          </w:p>
+        </w:tc>
+        <w:tc>
+          <w:tcPr>
+            <w:tcW w:w="2716" w:type="dxa"/>
+          </w:tcPr>
+          <w:p>
+            <w:pPr>
+              <w:jc w:val="center"/>
+              <w:rPr>
+                <w:b/>
+                <w:bCs/>
+              </w:rPr>
+            </w:pPr>
+            <w:r>
+              <w:rPr>
+                <w:b/>
+                <w:bCs/>
+              </w:rPr>
+              <w:t>Name</w:t>
+            </w:r>
+          </w:p>
+        </w:tc>
+        <w:tc>
+          <w:tcPr>
+            <w:tcW w:w="3942" w:type="dxa"/>
+          </w:tcPr>
+          <w:p>
+            <w:pPr>
+              <w:jc w:val="center"/>
+              <w:rPr>
+                <w:b/>
+                <w:bCs/>
+              </w:rPr>
+            </w:pPr>
+            <w:r>
+              <w:rPr>
+                <w:b/>
+                <w:bCs/>
+              </w:rPr>
+              <w:t>Description</w:t>
+            </w:r>
+          </w:p>
+        </w:tc>
+        <w:tc>
+          <w:tcPr>
+            <w:tcW w:w="2046" w:type="dxa"/>
+          </w:tcPr>
+          <w:p>
+            <w:pPr>
+              <w:jc w:val="center"/>
+              <w:rPr>
+                <w:b/>
+                <w:bCs/>
+              </w:rPr>
+            </w:pPr>
+            <w:r>
+              <w:rPr>
+                <w:b/>
+                <w:bCs/>
+              </w:rPr>
+              <w:t>Type</w:t>
+            </w:r>
+          </w:p>
+        </w:tc>
+      </w:tr>
+      <w:tr>
+        <w:tc>
+          <w:tcPr>
+            <w:tcW w:w="538" w:type="dxa"/>
+          </w:tcPr>
+          <w:p>
+            <w:pPr>
+              <w:jc w:val="center"/>
+            </w:pPr>
+            <w:r>
+              <w:t>1</w:t>
+            </w:r>
+          </w:p>
+        </w:tc>
+        <w:tc>
+          <w:tcPr>
+            <w:tcW w:w="2716" w:type="dxa"/>
+          </w:tcPr>
+          <w:p>
+            <w:r>
+              <w:t>Products</w:t>
+            </w:r>
+          </w:p>
+        </w:tc>
+        <w:tc>
+          <w:tcPr>
+            <w:tcW w:w="3942" w:type="dxa"/>
+          </w:tcPr>
+          <w:p>
+            <w:r>
+              <w:rPr>
+                <w:rFonts w:cs="Times New Roman"/>
+              </w:rPr>
+              <w:t>The variable represents the collection of the product entity in the context</w:t>
+            </w:r>
+          </w:p>
+        </w:tc>
+        <w:tc>
+          <w:tcPr>
+            <w:tcW w:w="2046" w:type="dxa"/>
+          </w:tcPr>
+          <w:p>
+            <w:proofErr w:type="spellStart"/>
+            <w:r>
+              <w:t>DbSet</w:t>
+            </w:r>
+            <w:proofErr w:type="spellEnd"/>
+            <w:r>
+              <w:t>&lt;Product&gt;</w:t>
+            </w:r>
+          </w:p>
+        </w:tc>
+      </w:tr>
+      <w:tr>
+        <w:trPr>
+          <w:trHeight w:val="260"/>
+        </w:trPr>
+        <w:tc>
+          <w:tcPr>
+            <w:tcW w:w="538" w:type="dxa"/>
+          </w:tcPr>
+          <w:p>
+            <w:pPr>
+              <w:jc w:val="center"/>
+            </w:pPr>
+            <w:r>
+              <w:t>2</w:t>
+            </w:r>
+          </w:p>
+        </w:tc>
+        <w:tc>
+          <w:tcPr>
+            <w:tcW w:w="2716" w:type="dxa"/>
+          </w:tcPr>
+          <w:p>
+            <w:r>
+              <w:t>Accounts</w:t>
+            </w:r>
+          </w:p>
+        </w:tc>
+        <w:tc>
+          <w:tcPr>
+            <w:tcW w:w="3942" w:type="dxa"/>
+          </w:tcPr>
+          <w:p>
+            <w:pPr>
+              <w:rPr>
+                <w:rFonts w:cs="Times New Roman"/>
+              </w:rPr>
+            </w:pPr>
+            <w:r>
+              <w:rPr>
+                <w:rFonts w:cs="Times New Roman"/>
+              </w:rPr>
+              <w:t xml:space="preserve">The variable represents the collection of </w:t>
+            </w:r>
+            <w:r>
+              <w:rPr>
+                <w:rFonts w:cs="Times New Roman"/>
+              </w:rPr>
+              <w:t>the account entity</w:t>
+            </w:r>
+            <w:r>
+              <w:rPr>
+                <w:rFonts w:cs="Times New Roman"/>
+              </w:rPr>
+              <w:t xml:space="preserve"> in the context</w:t>
+            </w:r>
+          </w:p>
+        </w:tc>
+        <w:tc>
+          <w:tcPr>
+            <w:tcW w:w="2046" w:type="dxa"/>
+          </w:tcPr>
+          <w:p>
+            <w:proofErr w:type="spellStart"/>
+            <w:r>
+              <w:t>DbSet</w:t>
+            </w:r>
+            <w:proofErr w:type="spellEnd"/>
+            <w:r>
+              <w:t>&lt;</w:t>
+            </w:r>
+            <w:r>
+              <w:t>Account</w:t>
+            </w:r>
+            <w:r>
+              <w:t>&gt;</w:t>
+            </w:r>
+          </w:p>
+        </w:tc>
+      </w:tr>
+    </w:tbl>
     <w:p/>
     <w:p/>
     <w:p/>
@@ -7199,7 +9863,7 @@
   <a:extraClrSchemeLst/>
   <a:extLst>
     <a:ext uri="{05A4C25C-085E-4340-85A3-A5531E510DB2}">
-      <thm15:themeFamily xmlns="" xmlns:thm15="http://schemas.microsoft.com/office/thememl/2012/main" name="Office Theme" id="{62F939B6-93AF-4DB8-9C6B-D6C7DFDC589F}" vid="{4A3C46E8-61CC-4603-A589-7422A47A8E4A}"/>
+      <thm15:themeFamily xmlns:thm15="http://schemas.microsoft.com/office/thememl/2012/main" xmlns="" name="Office Theme" id="{62F939B6-93AF-4DB8-9C6B-D6C7DFDC589F}" vid="{4A3C46E8-61CC-4603-A589-7422A47A8E4A}"/>
     </a:ext>
   </a:extLst>
 </a:theme>
@@ -7210,7 +9874,7 @@
 </file>
 
 <file path=customXml/itemProps1.xml><?xml version="1.0" encoding="utf-8"?>
-<ds:datastoreItem xmlns:ds="http://schemas.openxmlformats.org/officeDocument/2006/customXml" ds:itemID="{5FD65AC6-C496-4082-8173-A86534F0EC67}">
+<ds:datastoreItem xmlns:ds="http://schemas.openxmlformats.org/officeDocument/2006/customXml" ds:itemID="{597E9E55-A9DA-433F-A502-14FF58F938BA}">
   <ds:schemaRefs>
     <ds:schemaRef ds:uri="http://schemas.openxmlformats.org/officeDocument/2006/bibliography"/>
   </ds:schemaRefs>

</xml_diff>

<commit_message>
MD_v1.4 - a few bugs
</commit_message>
<xml_diff>
--- a/Method_Design.docx
+++ b/Method_Design.docx
@@ -5494,8 +5494,18 @@
         <w:rPr>
           <w:sz w:val="28"/>
         </w:rPr>
-        <w:t xml:space="preserve"> Account</w:t>
-      </w:r>
+        <w:t xml:space="preserve"> </w:t>
+      </w:r>
+      <w:proofErr w:type="spellStart"/>
+      <w:r>
+        <w:rPr>
+          <w:sz w:val="28"/>
+        </w:rPr>
+        <w:t>CartLine</w:t>
+      </w:r>
+      <w:bookmarkStart w:id="0" w:name="_GoBack"/>
+      <w:bookmarkEnd w:id="0"/>
+      <w:proofErr w:type="spellEnd"/>
     </w:p>
     <w:p>
       <w:pPr>
@@ -6370,6 +6380,7 @@
       </w:pPr>
       <w:r>
         <w:rPr>
+          <w:noProof/>
           <w:sz w:val="28"/>
         </w:rPr>
         <w:drawing>
@@ -6584,19 +6595,7 @@
               <w:rPr>
                 <w:rFonts w:cs="Times New Roman"/>
               </w:rPr>
-              <w:t xml:space="preserve">The variable of fetching the data from the </w:t>
-            </w:r>
-            <w:r>
-              <w:rPr>
-                <w:rFonts w:cs="Times New Roman"/>
-              </w:rPr>
-              <w:t>product</w:t>
-            </w:r>
-            <w:r>
-              <w:rPr>
-                <w:rFonts w:cs="Times New Roman"/>
-              </w:rPr>
-              <w:t xml:space="preserve"> database</w:t>
+              <w:t>The variable of fetching the data from the product database</w:t>
             </w:r>
             <w:r>
               <w:t xml:space="preserve"> by </w:t>
@@ -6954,6 +6953,7 @@
     <w:p>
       <w:r>
         <w:rPr>
+          <w:noProof/>
           <w:sz w:val="28"/>
         </w:rPr>
         <w:drawing>
@@ -7187,19 +7187,7 @@
               <w:rPr>
                 <w:rFonts w:cs="Times New Roman"/>
               </w:rPr>
-              <w:t xml:space="preserve">The variable of fetching the data from </w:t>
-            </w:r>
-            <w:r>
-              <w:rPr>
-                <w:rFonts w:cs="Times New Roman"/>
-              </w:rPr>
-              <w:t>the product</w:t>
-            </w:r>
-            <w:r>
-              <w:rPr>
-                <w:rFonts w:cs="Times New Roman"/>
-              </w:rPr>
-              <w:t xml:space="preserve"> database</w:t>
+              <w:t>The variable of fetching the data from the product database</w:t>
             </w:r>
             <w:r>
               <w:t xml:space="preserve"> by </w:t>
@@ -7634,6 +7622,9 @@
         </w:rPr>
       </w:pPr>
       <w:r>
+        <w:rPr>
+          <w:noProof/>
+        </w:rPr>
         <w:drawing>
           <wp:anchor distT="0" distB="0" distL="114300" distR="114300" simplePos="0" relativeHeight="251673600" behindDoc="1" locked="0" layoutInCell="1" allowOverlap="1" wp14:anchorId="7146A32C" wp14:editId="3DEED40F">
             <wp:simplePos x="0" y="0"/>
@@ -8133,19 +8124,7 @@
         <w:rPr>
           <w:sz w:val="28"/>
         </w:rPr>
-        <w:t>EF</w:t>
-      </w:r>
-      <w:r>
-        <w:rPr>
-          <w:sz w:val="28"/>
-        </w:rPr>
-        <w:t>Account</w:t>
-      </w:r>
-      <w:r>
-        <w:rPr>
-          <w:sz w:val="28"/>
-        </w:rPr>
-        <w:t>Repository</w:t>
+        <w:t>EFAccountRepository</w:t>
       </w:r>
       <w:proofErr w:type="spellEnd"/>
     </w:p>
@@ -8157,6 +8136,7 @@
       </w:pPr>
       <w:r>
         <w:rPr>
+          <w:noProof/>
           <w:sz w:val="28"/>
         </w:rPr>
         <w:drawing>
@@ -8380,19 +8360,7 @@
               <w:rPr>
                 <w:rFonts w:cs="Times New Roman"/>
               </w:rPr>
-              <w:t xml:space="preserve">The variable of fetching the data from the </w:t>
-            </w:r>
-            <w:r>
-              <w:rPr>
-                <w:rFonts w:cs="Times New Roman"/>
-              </w:rPr>
-              <w:t>account</w:t>
-            </w:r>
-            <w:r>
-              <w:rPr>
-                <w:rFonts w:cs="Times New Roman"/>
-              </w:rPr>
-              <w:t xml:space="preserve"> database</w:t>
+              <w:t>The variable of fetching the data from the account database</w:t>
             </w:r>
             <w:r>
               <w:t xml:space="preserve"> by </w:t>
@@ -8732,13 +8700,7 @@
         <w:rPr>
           <w:sz w:val="28"/>
         </w:rPr>
-        <w:t>EF</w:t>
-      </w:r>
-      <w:r>
-        <w:rPr>
-          <w:sz w:val="28"/>
-        </w:rPr>
-        <w:t>DbContext</w:t>
+        <w:t>EFDbContext</w:t>
       </w:r>
       <w:proofErr w:type="spellEnd"/>
     </w:p>
@@ -8750,6 +8712,7 @@
       </w:pPr>
       <w:r>
         <w:rPr>
+          <w:noProof/>
           <w:sz w:val="28"/>
         </w:rPr>
         <w:drawing>
@@ -8810,10 +8773,7 @@
       </w:r>
     </w:p>
     <w:p/>
-    <w:p>
-      <w:bookmarkStart w:id="0" w:name="_GoBack"/>
-      <w:bookmarkEnd w:id="0"/>
-    </w:p>
+    <w:p/>
     <w:p/>
     <w:p>
       <w:pPr>
@@ -9036,19 +8996,7 @@
               <w:rPr>
                 <w:rFonts w:cs="Times New Roman"/>
               </w:rPr>
-              <w:t xml:space="preserve">The variable represents the collection of </w:t>
-            </w:r>
-            <w:r>
-              <w:rPr>
-                <w:rFonts w:cs="Times New Roman"/>
-              </w:rPr>
-              <w:t>the account entity</w:t>
-            </w:r>
-            <w:r>
-              <w:rPr>
-                <w:rFonts w:cs="Times New Roman"/>
-              </w:rPr>
-              <w:t xml:space="preserve"> in the context</w:t>
+              <w:t>The variable represents the collection of the account entity in the context</w:t>
             </w:r>
           </w:p>
         </w:tc>
@@ -9063,13 +9011,7 @@
             </w:r>
             <w:proofErr w:type="spellEnd"/>
             <w:r>
-              <w:t>&lt;</w:t>
-            </w:r>
-            <w:r>
-              <w:t>Account</w:t>
-            </w:r>
-            <w:r>
-              <w:t>&gt;</w:t>
+              <w:t>&lt;Account&gt;</w:t>
             </w:r>
           </w:p>
         </w:tc>
@@ -9863,7 +9805,7 @@
   <a:extraClrSchemeLst/>
   <a:extLst>
     <a:ext uri="{05A4C25C-085E-4340-85A3-A5531E510DB2}">
-      <thm15:themeFamily xmlns:thm15="http://schemas.microsoft.com/office/thememl/2012/main" xmlns="" name="Office Theme" id="{62F939B6-93AF-4DB8-9C6B-D6C7DFDC589F}" vid="{4A3C46E8-61CC-4603-A589-7422A47A8E4A}"/>
+      <thm15:themeFamily xmlns="" xmlns:thm15="http://schemas.microsoft.com/office/thememl/2012/main" name="Office Theme" id="{62F939B6-93AF-4DB8-9C6B-D6C7DFDC589F}" vid="{4A3C46E8-61CC-4603-A589-7422A47A8E4A}"/>
     </a:ext>
   </a:extLst>
 </a:theme>
@@ -9874,7 +9816,7 @@
 </file>
 
 <file path=customXml/itemProps1.xml><?xml version="1.0" encoding="utf-8"?>
-<ds:datastoreItem xmlns:ds="http://schemas.openxmlformats.org/officeDocument/2006/customXml" ds:itemID="{597E9E55-A9DA-433F-A502-14FF58F938BA}">
+<ds:datastoreItem xmlns:ds="http://schemas.openxmlformats.org/officeDocument/2006/customXml" ds:itemID="{7BBC9627-EC42-4E29-A76A-67578EEB2599}">
   <ds:schemaRefs>
     <ds:schemaRef ds:uri="http://schemas.openxmlformats.org/officeDocument/2006/bibliography"/>
   </ds:schemaRefs>

</xml_diff>